<commit_message>
Present ⛺️tense⛺️ for current job
</commit_message>
<xml_diff>
--- a/docs/MagahisResume.docx
+++ b/docs/MagahisResume.docx
@@ -1931,6 +1931,15 @@
                                   <w:sz w:val="20"/>
                                   <w:szCs w:val="20"/>
                                 </w:rPr>
+                                <w:t>s</w:t>
+                              </w:r>
+                              <w:r>
+                                <w:rPr>
+                                  <w:rFonts w:ascii="Open Sans" w:hAnsi="Open Sans"/>
+                                  <w:color w:val="404040" w:themeColor="text1" w:themeTint="BF"/>
+                                  <w:sz w:val="20"/>
+                                  <w:szCs w:val="20"/>
+                                </w:rPr>
                                 <w:t xml:space="preserve"> on a team of engineers </w:t>
                               </w:r>
                               <w:r>
@@ -1965,7 +1974,25 @@
                                   <w:sz w:val="20"/>
                                   <w:szCs w:val="20"/>
                                 </w:rPr>
-                                <w:t xml:space="preserve">Ship code in </w:t>
+                                <w:t>Ship</w:t>
+                              </w:r>
+                              <w:r>
+                                <w:rPr>
+                                  <w:rFonts w:ascii="Open Sans" w:hAnsi="Open Sans"/>
+                                  <w:color w:val="404040" w:themeColor="text1" w:themeTint="BF"/>
+                                  <w:sz w:val="20"/>
+                                  <w:szCs w:val="20"/>
+                                </w:rPr>
+                                <w:t>s</w:t>
+                              </w:r>
+                              <w:r>
+                                <w:rPr>
+                                  <w:rFonts w:ascii="Open Sans" w:hAnsi="Open Sans"/>
+                                  <w:color w:val="404040" w:themeColor="text1" w:themeTint="BF"/>
+                                  <w:sz w:val="20"/>
+                                  <w:szCs w:val="20"/>
+                                </w:rPr>
+                                <w:t xml:space="preserve"> code in </w:t>
                               </w:r>
                               <w:r>
                                 <w:rPr>
@@ -2008,7 +2035,25 @@
                                   <w:sz w:val="20"/>
                                   <w:szCs w:val="20"/>
                                 </w:rPr>
-                                <w:t xml:space="preserve">Write </w:t>
+                                <w:t>Write</w:t>
+                              </w:r>
+                              <w:r>
+                                <w:rPr>
+                                  <w:rFonts w:ascii="Open Sans" w:hAnsi="Open Sans"/>
+                                  <w:color w:val="404040" w:themeColor="text1" w:themeTint="BF"/>
+                                  <w:sz w:val="20"/>
+                                  <w:szCs w:val="20"/>
+                                </w:rPr>
+                                <w:t>s</w:t>
+                              </w:r>
+                              <w:r>
+                                <w:rPr>
+                                  <w:rFonts w:ascii="Open Sans" w:hAnsi="Open Sans"/>
+                                  <w:color w:val="404040" w:themeColor="text1" w:themeTint="BF"/>
+                                  <w:sz w:val="20"/>
+                                  <w:szCs w:val="20"/>
+                                </w:rPr>
+                                <w:t xml:space="preserve"> </w:t>
                               </w:r>
                               <w:r>
                                 <w:rPr>
@@ -2094,7 +2139,25 @@
                                   <w:sz w:val="20"/>
                                   <w:szCs w:val="20"/>
                                 </w:rPr>
-                                <w:t>Utilize Git and GitHub for version control and code reviews</w:t>
+                                <w:t>Utilize</w:t>
+                              </w:r>
+                              <w:r>
+                                <w:rPr>
+                                  <w:rFonts w:ascii="Open Sans" w:hAnsi="Open Sans"/>
+                                  <w:color w:val="404040" w:themeColor="text1" w:themeTint="BF"/>
+                                  <w:sz w:val="20"/>
+                                  <w:szCs w:val="20"/>
+                                </w:rPr>
+                                <w:t>s</w:t>
+                              </w:r>
+                              <w:r>
+                                <w:rPr>
+                                  <w:rFonts w:ascii="Open Sans" w:hAnsi="Open Sans"/>
+                                  <w:color w:val="404040" w:themeColor="text1" w:themeTint="BF"/>
+                                  <w:sz w:val="20"/>
+                                  <w:szCs w:val="20"/>
+                                </w:rPr>
+                                <w:t xml:space="preserve"> Git and GitHub for version control and code reviews</w:t>
                               </w:r>
                             </w:p>
                             <w:p>
@@ -2119,7 +2182,25 @@
                                   <w:sz w:val="20"/>
                                   <w:szCs w:val="20"/>
                                 </w:rPr>
-                                <w:t xml:space="preserve">Create and monitor </w:t>
+                                <w:t>Create</w:t>
+                              </w:r>
+                              <w:r>
+                                <w:rPr>
+                                  <w:rFonts w:ascii="Open Sans" w:hAnsi="Open Sans"/>
+                                  <w:color w:val="404040" w:themeColor="text1" w:themeTint="BF"/>
+                                  <w:sz w:val="20"/>
+                                  <w:szCs w:val="20"/>
+                                </w:rPr>
+                                <w:t>s</w:t>
+                              </w:r>
+                              <w:r>
+                                <w:rPr>
+                                  <w:rFonts w:ascii="Open Sans" w:hAnsi="Open Sans"/>
+                                  <w:color w:val="404040" w:themeColor="text1" w:themeTint="BF"/>
+                                  <w:sz w:val="20"/>
+                                  <w:szCs w:val="20"/>
+                                </w:rPr>
+                                <w:t xml:space="preserve"> and monitor </w:t>
                               </w:r>
                               <w:r>
                                 <w:rPr>
@@ -2162,7 +2243,25 @@
                                   <w:sz w:val="20"/>
                                   <w:szCs w:val="20"/>
                                 </w:rPr>
-                                <w:t>Respond in incidents using PagerDuty</w:t>
+                                <w:t>Respond</w:t>
+                              </w:r>
+                              <w:r>
+                                <w:rPr>
+                                  <w:rFonts w:ascii="Open Sans" w:hAnsi="Open Sans"/>
+                                  <w:color w:val="404040" w:themeColor="text1" w:themeTint="BF"/>
+                                  <w:sz w:val="20"/>
+                                  <w:szCs w:val="20"/>
+                                </w:rPr>
+                                <w:t>s</w:t>
+                              </w:r>
+                              <w:r>
+                                <w:rPr>
+                                  <w:rFonts w:ascii="Open Sans" w:hAnsi="Open Sans"/>
+                                  <w:color w:val="404040" w:themeColor="text1" w:themeTint="BF"/>
+                                  <w:sz w:val="20"/>
+                                  <w:szCs w:val="20"/>
+                                </w:rPr>
+                                <w:t xml:space="preserve"> in incidents using PagerDuty</w:t>
                               </w:r>
                             </w:p>
                             <w:p>
@@ -2187,7 +2286,27 @@
                                   <w:sz w:val="20"/>
                                   <w:szCs w:val="20"/>
                                 </w:rPr>
-                                <w:t>Contribute to knowledge base</w:t>
+                                <w:t>Contribute</w:t>
+                              </w:r>
+                              <w:r>
+                                <w:rPr>
+                                  <w:rFonts w:ascii="Open Sans" w:hAnsi="Open Sans"/>
+                                  <w:color w:val="404040" w:themeColor="text1" w:themeTint="BF"/>
+                                  <w:sz w:val="20"/>
+                                  <w:szCs w:val="20"/>
+                                </w:rPr>
+                                <w:t>s</w:t>
+                              </w:r>
+                              <w:bookmarkStart w:id="0" w:name="_GoBack"/>
+                              <w:bookmarkEnd w:id="0"/>
+                              <w:r>
+                                <w:rPr>
+                                  <w:rFonts w:ascii="Open Sans" w:hAnsi="Open Sans"/>
+                                  <w:color w:val="404040" w:themeColor="text1" w:themeTint="BF"/>
+                                  <w:sz w:val="20"/>
+                                  <w:szCs w:val="20"/>
+                                </w:rPr>
+                                <w:t xml:space="preserve"> to knowledge base</w:t>
                               </w:r>
                             </w:p>
                             <w:p/>
@@ -2209,6 +2328,10 @@
           <mc:Fallback>
             <w:pict>
               <v:group w14:anchorId="799B8EBA" id="Group 44" o:spid="_x0000_s1032" style="position:absolute;margin-left:166.45pt;margin-top:218.45pt;width:387.05pt;height:167.5pt;z-index:-251632640" coordsize="4915535,2127313" o:gfxdata="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">
+                <v:shapetype id="_x0000_t202" coordsize="21600,21600" o:spt="202" path="m0,0l0,21600,21600,21600,21600,0xe">
+                  <v:stroke joinstyle="miter"/>
+                  <v:path gradientshapeok="t" o:connecttype="rect"/>
+                </v:shapetype>
                 <v:shape id="Text Box 26" o:spid="_x0000_s1033" type="#_x0000_t202" style="position:absolute;width:4895850;height:542925;visibility:visible;mso-wrap-style:square;v-text-anchor:top" o:gfxdata="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" filled="f" stroked="f" strokeweight=".5pt">
                   <v:textbox>
                     <w:txbxContent>
@@ -2392,6 +2515,15 @@
                             <w:sz w:val="20"/>
                             <w:szCs w:val="20"/>
                           </w:rPr>
+                          <w:t>s</w:t>
+                        </w:r>
+                        <w:r>
+                          <w:rPr>
+                            <w:rFonts w:ascii="Open Sans" w:hAnsi="Open Sans"/>
+                            <w:color w:val="404040" w:themeColor="text1" w:themeTint="BF"/>
+                            <w:sz w:val="20"/>
+                            <w:szCs w:val="20"/>
+                          </w:rPr>
                           <w:t xml:space="preserve"> on a team of engineers </w:t>
                         </w:r>
                         <w:r>
@@ -2426,7 +2558,25 @@
                             <w:sz w:val="20"/>
                             <w:szCs w:val="20"/>
                           </w:rPr>
-                          <w:t xml:space="preserve">Ship code in </w:t>
+                          <w:t>Ship</w:t>
+                        </w:r>
+                        <w:r>
+                          <w:rPr>
+                            <w:rFonts w:ascii="Open Sans" w:hAnsi="Open Sans"/>
+                            <w:color w:val="404040" w:themeColor="text1" w:themeTint="BF"/>
+                            <w:sz w:val="20"/>
+                            <w:szCs w:val="20"/>
+                          </w:rPr>
+                          <w:t>s</w:t>
+                        </w:r>
+                        <w:r>
+                          <w:rPr>
+                            <w:rFonts w:ascii="Open Sans" w:hAnsi="Open Sans"/>
+                            <w:color w:val="404040" w:themeColor="text1" w:themeTint="BF"/>
+                            <w:sz w:val="20"/>
+                            <w:szCs w:val="20"/>
+                          </w:rPr>
+                          <w:t xml:space="preserve"> code in </w:t>
                         </w:r>
                         <w:r>
                           <w:rPr>
@@ -2469,7 +2619,25 @@
                             <w:sz w:val="20"/>
                             <w:szCs w:val="20"/>
                           </w:rPr>
-                          <w:t xml:space="preserve">Write </w:t>
+                          <w:t>Write</w:t>
+                        </w:r>
+                        <w:r>
+                          <w:rPr>
+                            <w:rFonts w:ascii="Open Sans" w:hAnsi="Open Sans"/>
+                            <w:color w:val="404040" w:themeColor="text1" w:themeTint="BF"/>
+                            <w:sz w:val="20"/>
+                            <w:szCs w:val="20"/>
+                          </w:rPr>
+                          <w:t>s</w:t>
+                        </w:r>
+                        <w:r>
+                          <w:rPr>
+                            <w:rFonts w:ascii="Open Sans" w:hAnsi="Open Sans"/>
+                            <w:color w:val="404040" w:themeColor="text1" w:themeTint="BF"/>
+                            <w:sz w:val="20"/>
+                            <w:szCs w:val="20"/>
+                          </w:rPr>
+                          <w:t xml:space="preserve"> </w:t>
                         </w:r>
                         <w:r>
                           <w:rPr>
@@ -2555,7 +2723,25 @@
                             <w:sz w:val="20"/>
                             <w:szCs w:val="20"/>
                           </w:rPr>
-                          <w:t>Utilize Git and GitHub for version control and code reviews</w:t>
+                          <w:t>Utilize</w:t>
+                        </w:r>
+                        <w:r>
+                          <w:rPr>
+                            <w:rFonts w:ascii="Open Sans" w:hAnsi="Open Sans"/>
+                            <w:color w:val="404040" w:themeColor="text1" w:themeTint="BF"/>
+                            <w:sz w:val="20"/>
+                            <w:szCs w:val="20"/>
+                          </w:rPr>
+                          <w:t>s</w:t>
+                        </w:r>
+                        <w:r>
+                          <w:rPr>
+                            <w:rFonts w:ascii="Open Sans" w:hAnsi="Open Sans"/>
+                            <w:color w:val="404040" w:themeColor="text1" w:themeTint="BF"/>
+                            <w:sz w:val="20"/>
+                            <w:szCs w:val="20"/>
+                          </w:rPr>
+                          <w:t xml:space="preserve"> Git and GitHub for version control and code reviews</w:t>
                         </w:r>
                       </w:p>
                       <w:p>
@@ -2580,7 +2766,25 @@
                             <w:sz w:val="20"/>
                             <w:szCs w:val="20"/>
                           </w:rPr>
-                          <w:t xml:space="preserve">Create and monitor </w:t>
+                          <w:t>Create</w:t>
+                        </w:r>
+                        <w:r>
+                          <w:rPr>
+                            <w:rFonts w:ascii="Open Sans" w:hAnsi="Open Sans"/>
+                            <w:color w:val="404040" w:themeColor="text1" w:themeTint="BF"/>
+                            <w:sz w:val="20"/>
+                            <w:szCs w:val="20"/>
+                          </w:rPr>
+                          <w:t>s</w:t>
+                        </w:r>
+                        <w:r>
+                          <w:rPr>
+                            <w:rFonts w:ascii="Open Sans" w:hAnsi="Open Sans"/>
+                            <w:color w:val="404040" w:themeColor="text1" w:themeTint="BF"/>
+                            <w:sz w:val="20"/>
+                            <w:szCs w:val="20"/>
+                          </w:rPr>
+                          <w:t xml:space="preserve"> and monitor </w:t>
                         </w:r>
                         <w:r>
                           <w:rPr>
@@ -2623,7 +2827,25 @@
                             <w:sz w:val="20"/>
                             <w:szCs w:val="20"/>
                           </w:rPr>
-                          <w:t>Respond in incidents using PagerDuty</w:t>
+                          <w:t>Respond</w:t>
+                        </w:r>
+                        <w:r>
+                          <w:rPr>
+                            <w:rFonts w:ascii="Open Sans" w:hAnsi="Open Sans"/>
+                            <w:color w:val="404040" w:themeColor="text1" w:themeTint="BF"/>
+                            <w:sz w:val="20"/>
+                            <w:szCs w:val="20"/>
+                          </w:rPr>
+                          <w:t>s</w:t>
+                        </w:r>
+                        <w:r>
+                          <w:rPr>
+                            <w:rFonts w:ascii="Open Sans" w:hAnsi="Open Sans"/>
+                            <w:color w:val="404040" w:themeColor="text1" w:themeTint="BF"/>
+                            <w:sz w:val="20"/>
+                            <w:szCs w:val="20"/>
+                          </w:rPr>
+                          <w:t xml:space="preserve"> in incidents using PagerDuty</w:t>
                         </w:r>
                       </w:p>
                       <w:p>
@@ -2648,7 +2870,27 @@
                             <w:sz w:val="20"/>
                             <w:szCs w:val="20"/>
                           </w:rPr>
-                          <w:t>Contribute to knowledge base</w:t>
+                          <w:t>Contribute</w:t>
+                        </w:r>
+                        <w:r>
+                          <w:rPr>
+                            <w:rFonts w:ascii="Open Sans" w:hAnsi="Open Sans"/>
+                            <w:color w:val="404040" w:themeColor="text1" w:themeTint="BF"/>
+                            <w:sz w:val="20"/>
+                            <w:szCs w:val="20"/>
+                          </w:rPr>
+                          <w:t>s</w:t>
+                        </w:r>
+                        <w:bookmarkStart w:id="1" w:name="_GoBack"/>
+                        <w:bookmarkEnd w:id="1"/>
+                        <w:r>
+                          <w:rPr>
+                            <w:rFonts w:ascii="Open Sans" w:hAnsi="Open Sans"/>
+                            <w:color w:val="404040" w:themeColor="text1" w:themeTint="BF"/>
+                            <w:sz w:val="20"/>
+                            <w:szCs w:val="20"/>
+                          </w:rPr>
+                          <w:t xml:space="preserve"> to knowledge base</w:t>
                         </w:r>
                       </w:p>
                       <w:p/>
@@ -2709,12 +2951,12 @@
                         <a:effectLst/>
                         <a:extLst>
                           <a:ext uri="{909E8E84-426E-40dd-AFC4-6F175D3DCCD1}">
-                            <a14:hiddenFill xmlns:a14="http://schemas.microsoft.com/office/drawing/2010/main" xmlns:w="http://schemas.openxmlformats.org/wordprocessingml/2006/main" xmlns:w10="urn:schemas-microsoft-com:office:word" xmlns:v="urn:schemas-microsoft-com:vml" xmlns:o="urn:schemas-microsoft-com:office:office" xmlns="">
+                            <a14:hiddenFill xmlns="" xmlns:o="urn:schemas-microsoft-com:office:office" xmlns:v="urn:schemas-microsoft-com:vml" xmlns:w10="urn:schemas-microsoft-com:office:word" xmlns:w="http://schemas.openxmlformats.org/wordprocessingml/2006/main" xmlns:a14="http://schemas.microsoft.com/office/drawing/2010/main">
                               <a:noFill/>
                             </a14:hiddenFill>
                           </a:ext>
                           <a:ext uri="{AF507438-7753-43e0-B8FC-AC1667EBCBE1}">
-                            <a14:hiddenEffects xmlns:a14="http://schemas.microsoft.com/office/drawing/2010/main" xmlns:w="http://schemas.openxmlformats.org/wordprocessingml/2006/main" xmlns:w10="urn:schemas-microsoft-com:office:word" xmlns:v="urn:schemas-microsoft-com:vml" xmlns:o="urn:schemas-microsoft-com:office:office" xmlns="">
+                            <a14:hiddenEffects xmlns="" xmlns:o="urn:schemas-microsoft-com:office:office" xmlns:v="urn:schemas-microsoft-com:vml" xmlns:w10="urn:schemas-microsoft-com:office:word" xmlns:w="http://schemas.openxmlformats.org/wordprocessingml/2006/main" xmlns:a14="http://schemas.microsoft.com/office/drawing/2010/main">
                               <a:effectLst>
                                 <a:outerShdw blurRad="40000" dist="20000" dir="5400000" rotWithShape="0">
                                   <a:srgbClr val="000000">
@@ -2788,14 +3030,14 @@
                         </a:ln>
                         <a:extLst>
                           <a:ext uri="{909E8E84-426E-40dd-AFC4-6F175D3DCCD1}">
-                            <a14:hiddenFill xmlns:a14="http://schemas.microsoft.com/office/drawing/2010/main" xmlns:w="http://schemas.openxmlformats.org/wordprocessingml/2006/main" xmlns:w10="urn:schemas-microsoft-com:office:word" xmlns:v="urn:schemas-microsoft-com:vml" xmlns:o="urn:schemas-microsoft-com:office:office" xmlns="">
+                            <a14:hiddenFill xmlns="" xmlns:o="urn:schemas-microsoft-com:office:office" xmlns:v="urn:schemas-microsoft-com:vml" xmlns:w10="urn:schemas-microsoft-com:office:word" xmlns:w="http://schemas.openxmlformats.org/wordprocessingml/2006/main" xmlns:a14="http://schemas.microsoft.com/office/drawing/2010/main">
                               <a:solidFill>
                                 <a:srgbClr val="FFFFFF"/>
                               </a:solidFill>
                             </a14:hiddenFill>
                           </a:ext>
                           <a:ext uri="{91240B29-F687-4f45-9708-019B960494DF}">
-                            <a14:hiddenLine xmlns:a14="http://schemas.microsoft.com/office/drawing/2010/main" xmlns:w="http://schemas.openxmlformats.org/wordprocessingml/2006/main" xmlns:w10="urn:schemas-microsoft-com:office:word" xmlns:v="urn:schemas-microsoft-com:vml" xmlns:o="urn:schemas-microsoft-com:office:office" xmlns="" w="9525">
+                            <a14:hiddenLine xmlns="" xmlns:o="urn:schemas-microsoft-com:office:office" xmlns:v="urn:schemas-microsoft-com:vml" xmlns:w10="urn:schemas-microsoft-com:office:word" xmlns:w="http://schemas.openxmlformats.org/wordprocessingml/2006/main" xmlns:a14="http://schemas.microsoft.com/office/drawing/2010/main" w="9525">
                               <a:solidFill>
                                 <a:srgbClr val="000000"/>
                               </a:solidFill>
@@ -2959,14 +3201,14 @@
                             <ma14:wrappingTextBoxFlag xmlns:ma14="http://schemas.microsoft.com/office/mac/drawingml/2011/main"/>
                           </a:ext>
                           <a:ext uri="{909E8E84-426E-40dd-AFC4-6F175D3DCCD1}">
-                            <a14:hiddenFill xmlns:a14="http://schemas.microsoft.com/office/drawing/2010/main" xmlns:w="http://schemas.openxmlformats.org/wordprocessingml/2006/main" xmlns:w10="urn:schemas-microsoft-com:office:word" xmlns:v="urn:schemas-microsoft-com:vml" xmlns:o="urn:schemas-microsoft-com:office:office" xmlns="">
+                            <a14:hiddenFill xmlns="" xmlns:o="urn:schemas-microsoft-com:office:office" xmlns:v="urn:schemas-microsoft-com:vml" xmlns:w10="urn:schemas-microsoft-com:office:word" xmlns:w="http://schemas.openxmlformats.org/wordprocessingml/2006/main" xmlns:a14="http://schemas.microsoft.com/office/drawing/2010/main">
                               <a:solidFill>
                                 <a:srgbClr val="FFFFFF"/>
                               </a:solidFill>
                             </a14:hiddenFill>
                           </a:ext>
                           <a:ext uri="{91240B29-F687-4f45-9708-019B960494DF}">
-                            <a14:hiddenLine xmlns:a14="http://schemas.microsoft.com/office/drawing/2010/main" xmlns:w="http://schemas.openxmlformats.org/wordprocessingml/2006/main" xmlns:w10="urn:schemas-microsoft-com:office:word" xmlns:v="urn:schemas-microsoft-com:vml" xmlns:o="urn:schemas-microsoft-com:office:office" xmlns="" w="9525">
+                            <a14:hiddenLine xmlns="" xmlns:o="urn:schemas-microsoft-com:office:office" xmlns:v="urn:schemas-microsoft-com:vml" xmlns:w10="urn:schemas-microsoft-com:office:word" xmlns:w="http://schemas.openxmlformats.org/wordprocessingml/2006/main" xmlns:a14="http://schemas.microsoft.com/office/drawing/2010/main" w="9525">
                               <a:solidFill>
                                 <a:srgbClr val="000000"/>
                               </a:solidFill>
@@ -6731,14 +6973,14 @@
                         </a:ln>
                         <a:extLst>
                           <a:ext uri="{909E8E84-426E-40dd-AFC4-6F175D3DCCD1}">
-                            <a14:hiddenFill xmlns:a14="http://schemas.microsoft.com/office/drawing/2010/main" xmlns:w="http://schemas.openxmlformats.org/wordprocessingml/2006/main" xmlns:w10="urn:schemas-microsoft-com:office:word" xmlns:v="urn:schemas-microsoft-com:vml" xmlns:o="urn:schemas-microsoft-com:office:office" xmlns="">
+                            <a14:hiddenFill xmlns="" xmlns:o="urn:schemas-microsoft-com:office:office" xmlns:v="urn:schemas-microsoft-com:vml" xmlns:w10="urn:schemas-microsoft-com:office:word" xmlns:w="http://schemas.openxmlformats.org/wordprocessingml/2006/main" xmlns:a14="http://schemas.microsoft.com/office/drawing/2010/main">
                               <a:solidFill>
                                 <a:srgbClr val="FFFFFF"/>
                               </a:solidFill>
                             </a14:hiddenFill>
                           </a:ext>
                           <a:ext uri="{91240B29-F687-4f45-9708-019B960494DF}">
-                            <a14:hiddenLine xmlns:a14="http://schemas.microsoft.com/office/drawing/2010/main" xmlns:w="http://schemas.openxmlformats.org/wordprocessingml/2006/main" xmlns:w10="urn:schemas-microsoft-com:office:word" xmlns:v="urn:schemas-microsoft-com:vml" xmlns:o="urn:schemas-microsoft-com:office:office" xmlns="" w="9525">
+                            <a14:hiddenLine xmlns="" xmlns:o="urn:schemas-microsoft-com:office:office" xmlns:v="urn:schemas-microsoft-com:vml" xmlns:w10="urn:schemas-microsoft-com:office:word" xmlns:w="http://schemas.openxmlformats.org/wordprocessingml/2006/main" xmlns:a14="http://schemas.microsoft.com/office/drawing/2010/main" w="9525">
                               <a:solidFill>
                                 <a:srgbClr val="000000"/>
                               </a:solidFill>
@@ -7202,14 +7444,14 @@
                         </a:ln>
                         <a:extLst>
                           <a:ext uri="{909E8E84-426E-40dd-AFC4-6F175D3DCCD1}">
-                            <a14:hiddenFill xmlns:a14="http://schemas.microsoft.com/office/drawing/2010/main" xmlns:w="http://schemas.openxmlformats.org/wordprocessingml/2006/main" xmlns:w10="urn:schemas-microsoft-com:office:word" xmlns:v="urn:schemas-microsoft-com:vml" xmlns:o="urn:schemas-microsoft-com:office:office" xmlns="">
+                            <a14:hiddenFill xmlns="" xmlns:o="urn:schemas-microsoft-com:office:office" xmlns:v="urn:schemas-microsoft-com:vml" xmlns:w10="urn:schemas-microsoft-com:office:word" xmlns:w="http://schemas.openxmlformats.org/wordprocessingml/2006/main" xmlns:a14="http://schemas.microsoft.com/office/drawing/2010/main">
                               <a:solidFill>
                                 <a:srgbClr val="FFFFFF"/>
                               </a:solidFill>
                             </a14:hiddenFill>
                           </a:ext>
                           <a:ext uri="{91240B29-F687-4f45-9708-019B960494DF}">
-                            <a14:hiddenLine xmlns:a14="http://schemas.microsoft.com/office/drawing/2010/main" xmlns:w="http://schemas.openxmlformats.org/wordprocessingml/2006/main" xmlns:w10="urn:schemas-microsoft-com:office:word" xmlns:v="urn:schemas-microsoft-com:vml" xmlns:o="urn:schemas-microsoft-com:office:office" xmlns="" w="9525">
+                            <a14:hiddenLine xmlns="" xmlns:o="urn:schemas-microsoft-com:office:office" xmlns:v="urn:schemas-microsoft-com:vml" xmlns:w10="urn:schemas-microsoft-com:office:word" xmlns:w="http://schemas.openxmlformats.org/wordprocessingml/2006/main" xmlns:a14="http://schemas.microsoft.com/office/drawing/2010/main" w="9525">
                               <a:solidFill>
                                 <a:srgbClr val="000000"/>
                               </a:solidFill>
@@ -7339,14 +7581,14 @@
                         </a:ln>
                         <a:extLst>
                           <a:ext uri="{909E8E84-426E-40dd-AFC4-6F175D3DCCD1}">
-                            <a14:hiddenFill xmlns:a14="http://schemas.microsoft.com/office/drawing/2010/main" xmlns:w="http://schemas.openxmlformats.org/wordprocessingml/2006/main" xmlns:w10="urn:schemas-microsoft-com:office:word" xmlns:v="urn:schemas-microsoft-com:vml" xmlns:o="urn:schemas-microsoft-com:office:office" xmlns="">
+                            <a14:hiddenFill xmlns="" xmlns:o="urn:schemas-microsoft-com:office:office" xmlns:v="urn:schemas-microsoft-com:vml" xmlns:w10="urn:schemas-microsoft-com:office:word" xmlns:w="http://schemas.openxmlformats.org/wordprocessingml/2006/main" xmlns:a14="http://schemas.microsoft.com/office/drawing/2010/main">
                               <a:solidFill>
                                 <a:srgbClr val="FFFFFF"/>
                               </a:solidFill>
                             </a14:hiddenFill>
                           </a:ext>
                           <a:ext uri="{91240B29-F687-4f45-9708-019B960494DF}">
-                            <a14:hiddenLine xmlns:a14="http://schemas.microsoft.com/office/drawing/2010/main" xmlns:w="http://schemas.openxmlformats.org/wordprocessingml/2006/main" xmlns:w10="urn:schemas-microsoft-com:office:word" xmlns:v="urn:schemas-microsoft-com:vml" xmlns:o="urn:schemas-microsoft-com:office:office" xmlns="" w="9525">
+                            <a14:hiddenLine xmlns="" xmlns:o="urn:schemas-microsoft-com:office:office" xmlns:v="urn:schemas-microsoft-com:vml" xmlns:w10="urn:schemas-microsoft-com:office:word" xmlns:w="http://schemas.openxmlformats.org/wordprocessingml/2006/main" xmlns:a14="http://schemas.microsoft.com/office/drawing/2010/main" w="9525">
                               <a:solidFill>
                                 <a:srgbClr val="000000"/>
                               </a:solidFill>
@@ -7855,12 +8097,12 @@
                         <a:effectLst/>
                         <a:extLst>
                           <a:ext uri="{909E8E84-426E-40dd-AFC4-6F175D3DCCD1}">
-                            <a14:hiddenFill xmlns:a14="http://schemas.microsoft.com/office/drawing/2010/main" xmlns:w="http://schemas.openxmlformats.org/wordprocessingml/2006/main" xmlns:w10="urn:schemas-microsoft-com:office:word" xmlns:v="urn:schemas-microsoft-com:vml" xmlns:o="urn:schemas-microsoft-com:office:office" xmlns="">
+                            <a14:hiddenFill xmlns="" xmlns:o="urn:schemas-microsoft-com:office:office" xmlns:v="urn:schemas-microsoft-com:vml" xmlns:w10="urn:schemas-microsoft-com:office:word" xmlns:w="http://schemas.openxmlformats.org/wordprocessingml/2006/main" xmlns:a14="http://schemas.microsoft.com/office/drawing/2010/main">
                               <a:noFill/>
                             </a14:hiddenFill>
                           </a:ext>
                           <a:ext uri="{AF507438-7753-43e0-B8FC-AC1667EBCBE1}">
-                            <a14:hiddenEffects xmlns:a14="http://schemas.microsoft.com/office/drawing/2010/main" xmlns:w="http://schemas.openxmlformats.org/wordprocessingml/2006/main" xmlns:w10="urn:schemas-microsoft-com:office:word" xmlns:v="urn:schemas-microsoft-com:vml" xmlns:o="urn:schemas-microsoft-com:office:office" xmlns="">
+                            <a14:hiddenEffects xmlns="" xmlns:o="urn:schemas-microsoft-com:office:office" xmlns:v="urn:schemas-microsoft-com:vml" xmlns:w10="urn:schemas-microsoft-com:office:word" xmlns:w="http://schemas.openxmlformats.org/wordprocessingml/2006/main" xmlns:a14="http://schemas.microsoft.com/office/drawing/2010/main">
                               <a:effectLst>
                                 <a:outerShdw blurRad="40000" dist="20000" dir="5400000" rotWithShape="0">
                                   <a:srgbClr val="000000">
@@ -7934,14 +8176,14 @@
                         </a:ln>
                         <a:extLst>
                           <a:ext uri="{909E8E84-426E-40dd-AFC4-6F175D3DCCD1}">
-                            <a14:hiddenFill xmlns:a14="http://schemas.microsoft.com/office/drawing/2010/main" xmlns:w="http://schemas.openxmlformats.org/wordprocessingml/2006/main" xmlns:w10="urn:schemas-microsoft-com:office:word" xmlns:v="urn:schemas-microsoft-com:vml" xmlns:o="urn:schemas-microsoft-com:office:office" xmlns="">
+                            <a14:hiddenFill xmlns="" xmlns:o="urn:schemas-microsoft-com:office:office" xmlns:v="urn:schemas-microsoft-com:vml" xmlns:w10="urn:schemas-microsoft-com:office:word" xmlns:w="http://schemas.openxmlformats.org/wordprocessingml/2006/main" xmlns:a14="http://schemas.microsoft.com/office/drawing/2010/main">
                               <a:solidFill>
                                 <a:srgbClr val="FFFFFF"/>
                               </a:solidFill>
                             </a14:hiddenFill>
                           </a:ext>
                           <a:ext uri="{91240B29-F687-4f45-9708-019B960494DF}">
-                            <a14:hiddenLine xmlns:a14="http://schemas.microsoft.com/office/drawing/2010/main" xmlns:w="http://schemas.openxmlformats.org/wordprocessingml/2006/main" xmlns:w10="urn:schemas-microsoft-com:office:word" xmlns:v="urn:schemas-microsoft-com:vml" xmlns:o="urn:schemas-microsoft-com:office:office" xmlns="" w="9525">
+                            <a14:hiddenLine xmlns="" xmlns:o="urn:schemas-microsoft-com:office:office" xmlns:v="urn:schemas-microsoft-com:vml" xmlns:w10="urn:schemas-microsoft-com:office:word" xmlns:w="http://schemas.openxmlformats.org/wordprocessingml/2006/main" xmlns:a14="http://schemas.microsoft.com/office/drawing/2010/main" w="9525">
                               <a:solidFill>
                                 <a:srgbClr val="000000"/>
                               </a:solidFill>
@@ -8103,14 +8345,14 @@
                         </a:ln>
                         <a:extLst>
                           <a:ext uri="{909E8E84-426E-40dd-AFC4-6F175D3DCCD1}">
-                            <a14:hiddenFill xmlns:a14="http://schemas.microsoft.com/office/drawing/2010/main" xmlns:w="http://schemas.openxmlformats.org/wordprocessingml/2006/main" xmlns:w10="urn:schemas-microsoft-com:office:word" xmlns:v="urn:schemas-microsoft-com:vml" xmlns:o="urn:schemas-microsoft-com:office:office" xmlns="">
+                            <a14:hiddenFill xmlns="" xmlns:o="urn:schemas-microsoft-com:office:office" xmlns:v="urn:schemas-microsoft-com:vml" xmlns:w10="urn:schemas-microsoft-com:office:word" xmlns:w="http://schemas.openxmlformats.org/wordprocessingml/2006/main" xmlns:a14="http://schemas.microsoft.com/office/drawing/2010/main">
                               <a:solidFill>
                                 <a:srgbClr val="FFFFFF"/>
                               </a:solidFill>
                             </a14:hiddenFill>
                           </a:ext>
                           <a:ext uri="{91240B29-F687-4f45-9708-019B960494DF}">
-                            <a14:hiddenLine xmlns:a14="http://schemas.microsoft.com/office/drawing/2010/main" xmlns:w="http://schemas.openxmlformats.org/wordprocessingml/2006/main" xmlns:w10="urn:schemas-microsoft-com:office:word" xmlns:v="urn:schemas-microsoft-com:vml" xmlns:o="urn:schemas-microsoft-com:office:office" xmlns="" w="9525">
+                            <a14:hiddenLine xmlns="" xmlns:o="urn:schemas-microsoft-com:office:office" xmlns:v="urn:schemas-microsoft-com:vml" xmlns:w10="urn:schemas-microsoft-com:office:word" xmlns:w="http://schemas.openxmlformats.org/wordprocessingml/2006/main" xmlns:a14="http://schemas.microsoft.com/office/drawing/2010/main" w="9525">
                               <a:solidFill>
                                 <a:srgbClr val="000000"/>
                               </a:solidFill>
@@ -8545,12 +8787,12 @@
                         <a:effectLst/>
                         <a:extLst>
                           <a:ext uri="{909E8E84-426E-40dd-AFC4-6F175D3DCCD1}">
-                            <a14:hiddenFill xmlns:a14="http://schemas.microsoft.com/office/drawing/2010/main" xmlns:w="http://schemas.openxmlformats.org/wordprocessingml/2006/main" xmlns:w10="urn:schemas-microsoft-com:office:word" xmlns:v="urn:schemas-microsoft-com:vml" xmlns:o="urn:schemas-microsoft-com:office:office" xmlns="">
+                            <a14:hiddenFill xmlns="" xmlns:o="urn:schemas-microsoft-com:office:office" xmlns:v="urn:schemas-microsoft-com:vml" xmlns:w10="urn:schemas-microsoft-com:office:word" xmlns:w="http://schemas.openxmlformats.org/wordprocessingml/2006/main" xmlns:a14="http://schemas.microsoft.com/office/drawing/2010/main">
                               <a:noFill/>
                             </a14:hiddenFill>
                           </a:ext>
                           <a:ext uri="{AF507438-7753-43e0-B8FC-AC1667EBCBE1}">
-                            <a14:hiddenEffects xmlns:a14="http://schemas.microsoft.com/office/drawing/2010/main" xmlns:w="http://schemas.openxmlformats.org/wordprocessingml/2006/main" xmlns:w10="urn:schemas-microsoft-com:office:word" xmlns:v="urn:schemas-microsoft-com:vml" xmlns:o="urn:schemas-microsoft-com:office:office" xmlns="">
+                            <a14:hiddenEffects xmlns="" xmlns:o="urn:schemas-microsoft-com:office:office" xmlns:v="urn:schemas-microsoft-com:vml" xmlns:w10="urn:schemas-microsoft-com:office:word" xmlns:w="http://schemas.openxmlformats.org/wordprocessingml/2006/main" xmlns:a14="http://schemas.microsoft.com/office/drawing/2010/main">
                               <a:effectLst>
                                 <a:outerShdw blurRad="40000" dist="20000" dir="5400000" rotWithShape="0">
                                   <a:srgbClr val="000000">
@@ -8624,14 +8866,14 @@
                         </a:ln>
                         <a:extLst>
                           <a:ext uri="{909E8E84-426E-40dd-AFC4-6F175D3DCCD1}">
-                            <a14:hiddenFill xmlns:a14="http://schemas.microsoft.com/office/drawing/2010/main" xmlns:w="http://schemas.openxmlformats.org/wordprocessingml/2006/main" xmlns:w10="urn:schemas-microsoft-com:office:word" xmlns:v="urn:schemas-microsoft-com:vml" xmlns:o="urn:schemas-microsoft-com:office:office" xmlns="">
+                            <a14:hiddenFill xmlns="" xmlns:o="urn:schemas-microsoft-com:office:office" xmlns:v="urn:schemas-microsoft-com:vml" xmlns:w10="urn:schemas-microsoft-com:office:word" xmlns:w="http://schemas.openxmlformats.org/wordprocessingml/2006/main" xmlns:a14="http://schemas.microsoft.com/office/drawing/2010/main">
                               <a:solidFill>
                                 <a:srgbClr val="FFFFFF"/>
                               </a:solidFill>
                             </a14:hiddenFill>
                           </a:ext>
                           <a:ext uri="{91240B29-F687-4f45-9708-019B960494DF}">
-                            <a14:hiddenLine xmlns:a14="http://schemas.microsoft.com/office/drawing/2010/main" xmlns:w="http://schemas.openxmlformats.org/wordprocessingml/2006/main" xmlns:w10="urn:schemas-microsoft-com:office:word" xmlns:v="urn:schemas-microsoft-com:vml" xmlns:o="urn:schemas-microsoft-com:office:office" xmlns="" w="9525">
+                            <a14:hiddenLine xmlns="" xmlns:o="urn:schemas-microsoft-com:office:office" xmlns:v="urn:schemas-microsoft-com:vml" xmlns:w10="urn:schemas-microsoft-com:office:word" xmlns:w="http://schemas.openxmlformats.org/wordprocessingml/2006/main" xmlns:a14="http://schemas.microsoft.com/office/drawing/2010/main" w="9525">
                               <a:solidFill>
                                 <a:srgbClr val="000000"/>
                               </a:solidFill>
@@ -9676,12 +9918,12 @@
                         <a:effectLst/>
                         <a:extLst>
                           <a:ext uri="{909E8E84-426E-40dd-AFC4-6F175D3DCCD1}">
-                            <a14:hiddenFill xmlns:a14="http://schemas.microsoft.com/office/drawing/2010/main" xmlns:w="http://schemas.openxmlformats.org/wordprocessingml/2006/main" xmlns:w10="urn:schemas-microsoft-com:office:word" xmlns:v="urn:schemas-microsoft-com:vml" xmlns:o="urn:schemas-microsoft-com:office:office" xmlns="">
+                            <a14:hiddenFill xmlns="" xmlns:o="urn:schemas-microsoft-com:office:office" xmlns:v="urn:schemas-microsoft-com:vml" xmlns:w10="urn:schemas-microsoft-com:office:word" xmlns:w="http://schemas.openxmlformats.org/wordprocessingml/2006/main" xmlns:a14="http://schemas.microsoft.com/office/drawing/2010/main">
                               <a:noFill/>
                             </a14:hiddenFill>
                           </a:ext>
                           <a:ext uri="{AF507438-7753-43e0-B8FC-AC1667EBCBE1}">
-                            <a14:hiddenEffects xmlns:a14="http://schemas.microsoft.com/office/drawing/2010/main" xmlns:w="http://schemas.openxmlformats.org/wordprocessingml/2006/main" xmlns:w10="urn:schemas-microsoft-com:office:word" xmlns:v="urn:schemas-microsoft-com:vml" xmlns:o="urn:schemas-microsoft-com:office:office" xmlns="">
+                            <a14:hiddenEffects xmlns="" xmlns:o="urn:schemas-microsoft-com:office:office" xmlns:v="urn:schemas-microsoft-com:vml" xmlns:w10="urn:schemas-microsoft-com:office:word" xmlns:w="http://schemas.openxmlformats.org/wordprocessingml/2006/main" xmlns:a14="http://schemas.microsoft.com/office/drawing/2010/main">
                               <a:effectLst>
                                 <a:outerShdw blurRad="40000" dist="20000" dir="5400000" rotWithShape="0">
                                   <a:srgbClr val="000000">
@@ -9762,12 +10004,12 @@
                         <a:effectLst/>
                         <a:extLst>
                           <a:ext uri="{909E8E84-426E-40dd-AFC4-6F175D3DCCD1}">
-                            <a14:hiddenFill xmlns:a14="http://schemas.microsoft.com/office/drawing/2010/main" xmlns:w="http://schemas.openxmlformats.org/wordprocessingml/2006/main" xmlns:w10="urn:schemas-microsoft-com:office:word" xmlns:v="urn:schemas-microsoft-com:vml" xmlns:o="urn:schemas-microsoft-com:office:office" xmlns="">
+                            <a14:hiddenFill xmlns="" xmlns:o="urn:schemas-microsoft-com:office:office" xmlns:v="urn:schemas-microsoft-com:vml" xmlns:w10="urn:schemas-microsoft-com:office:word" xmlns:w="http://schemas.openxmlformats.org/wordprocessingml/2006/main" xmlns:a14="http://schemas.microsoft.com/office/drawing/2010/main">
                               <a:noFill/>
                             </a14:hiddenFill>
                           </a:ext>
                           <a:ext uri="{AF507438-7753-43e0-B8FC-AC1667EBCBE1}">
-                            <a14:hiddenEffects xmlns:a14="http://schemas.microsoft.com/office/drawing/2010/main" xmlns:w="http://schemas.openxmlformats.org/wordprocessingml/2006/main" xmlns:w10="urn:schemas-microsoft-com:office:word" xmlns:v="urn:schemas-microsoft-com:vml" xmlns:o="urn:schemas-microsoft-com:office:office" xmlns="">
+                            <a14:hiddenEffects xmlns="" xmlns:o="urn:schemas-microsoft-com:office:office" xmlns:v="urn:schemas-microsoft-com:vml" xmlns:w10="urn:schemas-microsoft-com:office:word" xmlns:w="http://schemas.openxmlformats.org/wordprocessingml/2006/main" xmlns:a14="http://schemas.microsoft.com/office/drawing/2010/main">
                               <a:effectLst>
                                 <a:outerShdw blurRad="40000" dist="20000" dir="5400000" rotWithShape="0">
                                   <a:srgbClr val="000000">
@@ -9841,14 +10083,14 @@
                         </a:ln>
                         <a:extLst>
                           <a:ext uri="{909E8E84-426E-40dd-AFC4-6F175D3DCCD1}">
-                            <a14:hiddenFill xmlns:a14="http://schemas.microsoft.com/office/drawing/2010/main" xmlns:w="http://schemas.openxmlformats.org/wordprocessingml/2006/main" xmlns:w10="urn:schemas-microsoft-com:office:word" xmlns:v="urn:schemas-microsoft-com:vml" xmlns:o="urn:schemas-microsoft-com:office:office" xmlns="">
+                            <a14:hiddenFill xmlns="" xmlns:o="urn:schemas-microsoft-com:office:office" xmlns:v="urn:schemas-microsoft-com:vml" xmlns:w10="urn:schemas-microsoft-com:office:word" xmlns:w="http://schemas.openxmlformats.org/wordprocessingml/2006/main" xmlns:a14="http://schemas.microsoft.com/office/drawing/2010/main">
                               <a:solidFill>
                                 <a:srgbClr val="FFFFFF"/>
                               </a:solidFill>
                             </a14:hiddenFill>
                           </a:ext>
                           <a:ext uri="{91240B29-F687-4f45-9708-019B960494DF}">
-                            <a14:hiddenLine xmlns:a14="http://schemas.microsoft.com/office/drawing/2010/main" xmlns:w="http://schemas.openxmlformats.org/wordprocessingml/2006/main" xmlns:w10="urn:schemas-microsoft-com:office:word" xmlns:v="urn:schemas-microsoft-com:vml" xmlns:o="urn:schemas-microsoft-com:office:office" xmlns="" w="9525">
+                            <a14:hiddenLine xmlns="" xmlns:o="urn:schemas-microsoft-com:office:office" xmlns:v="urn:schemas-microsoft-com:vml" xmlns:w10="urn:schemas-microsoft-com:office:word" xmlns:w="http://schemas.openxmlformats.org/wordprocessingml/2006/main" xmlns:a14="http://schemas.microsoft.com/office/drawing/2010/main" w="9525">
                               <a:solidFill>
                                 <a:srgbClr val="000000"/>
                               </a:solidFill>
@@ -10010,14 +10252,14 @@
                         </a:ln>
                         <a:extLst>
                           <a:ext uri="{909E8E84-426E-40dd-AFC4-6F175D3DCCD1}">
-                            <a14:hiddenFill xmlns:a14="http://schemas.microsoft.com/office/drawing/2010/main" xmlns:w="http://schemas.openxmlformats.org/wordprocessingml/2006/main" xmlns:w10="urn:schemas-microsoft-com:office:word" xmlns:v="urn:schemas-microsoft-com:vml" xmlns:o="urn:schemas-microsoft-com:office:office" xmlns="">
+                            <a14:hiddenFill xmlns="" xmlns:o="urn:schemas-microsoft-com:office:office" xmlns:v="urn:schemas-microsoft-com:vml" xmlns:w10="urn:schemas-microsoft-com:office:word" xmlns:w="http://schemas.openxmlformats.org/wordprocessingml/2006/main" xmlns:a14="http://schemas.microsoft.com/office/drawing/2010/main">
                               <a:solidFill>
                                 <a:srgbClr val="FFFFFF"/>
                               </a:solidFill>
                             </a14:hiddenFill>
                           </a:ext>
                           <a:ext uri="{91240B29-F687-4f45-9708-019B960494DF}">
-                            <a14:hiddenLine xmlns:a14="http://schemas.microsoft.com/office/drawing/2010/main" xmlns:w="http://schemas.openxmlformats.org/wordprocessingml/2006/main" xmlns:w10="urn:schemas-microsoft-com:office:word" xmlns:v="urn:schemas-microsoft-com:vml" xmlns:o="urn:schemas-microsoft-com:office:office" xmlns="" w="9525">
+                            <a14:hiddenLine xmlns="" xmlns:o="urn:schemas-microsoft-com:office:office" xmlns:v="urn:schemas-microsoft-com:vml" xmlns:w10="urn:schemas-microsoft-com:office:word" xmlns:w="http://schemas.openxmlformats.org/wordprocessingml/2006/main" xmlns:a14="http://schemas.microsoft.com/office/drawing/2010/main" w="9525">
                               <a:solidFill>
                                 <a:srgbClr val="000000"/>
                               </a:solidFill>
@@ -10278,14 +10520,14 @@
                         </a:ln>
                         <a:extLst>
                           <a:ext uri="{909E8E84-426E-40dd-AFC4-6F175D3DCCD1}">
-                            <a14:hiddenFill xmlns:a14="http://schemas.microsoft.com/office/drawing/2010/main" xmlns:w="http://schemas.openxmlformats.org/wordprocessingml/2006/main" xmlns:w10="urn:schemas-microsoft-com:office:word" xmlns:v="urn:schemas-microsoft-com:vml" xmlns:o="urn:schemas-microsoft-com:office:office" xmlns="">
+                            <a14:hiddenFill xmlns="" xmlns:o="urn:schemas-microsoft-com:office:office" xmlns:v="urn:schemas-microsoft-com:vml" xmlns:w10="urn:schemas-microsoft-com:office:word" xmlns:w="http://schemas.openxmlformats.org/wordprocessingml/2006/main" xmlns:a14="http://schemas.microsoft.com/office/drawing/2010/main">
                               <a:solidFill>
                                 <a:srgbClr val="FFFFFF"/>
                               </a:solidFill>
                             </a14:hiddenFill>
                           </a:ext>
                           <a:ext uri="{91240B29-F687-4f45-9708-019B960494DF}">
-                            <a14:hiddenLine xmlns:a14="http://schemas.microsoft.com/office/drawing/2010/main" xmlns:w="http://schemas.openxmlformats.org/wordprocessingml/2006/main" xmlns:w10="urn:schemas-microsoft-com:office:word" xmlns:v="urn:schemas-microsoft-com:vml" xmlns:o="urn:schemas-microsoft-com:office:office" xmlns="" w="9525">
+                            <a14:hiddenLine xmlns="" xmlns:o="urn:schemas-microsoft-com:office:office" xmlns:v="urn:schemas-microsoft-com:vml" xmlns:w10="urn:schemas-microsoft-com:office:word" xmlns:w="http://schemas.openxmlformats.org/wordprocessingml/2006/main" xmlns:a14="http://schemas.microsoft.com/office/drawing/2010/main" w="9525">
                               <a:solidFill>
                                 <a:srgbClr val="000000"/>
                               </a:solidFill>
@@ -10614,12 +10856,12 @@
                         <a:effectLst/>
                         <a:extLst>
                           <a:ext uri="{909E8E84-426E-40dd-AFC4-6F175D3DCCD1}">
-                            <a14:hiddenFill xmlns:a14="http://schemas.microsoft.com/office/drawing/2010/main" xmlns:w="http://schemas.openxmlformats.org/wordprocessingml/2006/main" xmlns:w10="urn:schemas-microsoft-com:office:word" xmlns:v="urn:schemas-microsoft-com:vml" xmlns:o="urn:schemas-microsoft-com:office:office" xmlns="">
+                            <a14:hiddenFill xmlns="" xmlns:o="urn:schemas-microsoft-com:office:office" xmlns:v="urn:schemas-microsoft-com:vml" xmlns:w10="urn:schemas-microsoft-com:office:word" xmlns:w="http://schemas.openxmlformats.org/wordprocessingml/2006/main" xmlns:a14="http://schemas.microsoft.com/office/drawing/2010/main">
                               <a:noFill/>
                             </a14:hiddenFill>
                           </a:ext>
                           <a:ext uri="{AF507438-7753-43e0-B8FC-AC1667EBCBE1}">
-                            <a14:hiddenEffects xmlns:a14="http://schemas.microsoft.com/office/drawing/2010/main" xmlns:w="http://schemas.openxmlformats.org/wordprocessingml/2006/main" xmlns:w10="urn:schemas-microsoft-com:office:word" xmlns:v="urn:schemas-microsoft-com:vml" xmlns:o="urn:schemas-microsoft-com:office:office" xmlns="">
+                            <a14:hiddenEffects xmlns="" xmlns:o="urn:schemas-microsoft-com:office:office" xmlns:v="urn:schemas-microsoft-com:vml" xmlns:w10="urn:schemas-microsoft-com:office:word" xmlns:w="http://schemas.openxmlformats.org/wordprocessingml/2006/main" xmlns:a14="http://schemas.microsoft.com/office/drawing/2010/main">
                               <a:effectLst>
                                 <a:outerShdw blurRad="40000" dist="20000" dir="5400000" rotWithShape="0">
                                   <a:srgbClr val="000000">
@@ -10654,8 +10896,6 @@
       <w:r>
         <w:t xml:space="preserve"> </w:t>
       </w:r>
-      <w:bookmarkStart w:id="0" w:name="_GoBack"/>
-      <w:bookmarkEnd w:id="0"/>
     </w:p>
     <w:sectPr>
       <w:pgSz w:w="12240" w:h="15840"/>
@@ -10740,7 +10980,7 @@
         <v:path o:extrusionok="f" gradientshapeok="t" o:connecttype="rect"/>
         <o:lock v:ext="edit" aspectratio="t"/>
       </v:shapetype>
-      <v:shape id="_x0000_i1104" type="#_x0000_t75" style="width:1238.55pt;height:912pt;visibility:visible;mso-wrap-style:square" o:bullet="t">
+      <v:shape id="_x0000_i1027" type="#_x0000_t75" style="width:1238.55pt;height:912pt;visibility:visible;mso-wrap-style:square" o:bullet="t">
         <v:imagedata r:id="rId1" o:title=""/>
       </v:shape>
     </w:pict>
@@ -13146,12 +13386,12 @@
         <a:effectLst/>
         <a:extLst>
           <a:ext uri="{909E8E84-426E-40dd-AFC4-6F175D3DCCD1}">
-            <a14:hiddenFill xmlns:a14="http://schemas.microsoft.com/office/drawing/2010/main" xmlns:w="http://schemas.openxmlformats.org/wordprocessingml/2006/main" xmlns:w10="urn:schemas-microsoft-com:office:word" xmlns:v="urn:schemas-microsoft-com:vml" xmlns:o="urn:schemas-microsoft-com:office:office" xmlns:mv="urn:schemas-microsoft-com:mac:vml" xmlns:mo="http://schemas.microsoft.com/office/mac/office/2008/main" xmlns="" xmlns:wps="http://schemas.microsoft.com/office/word/2010/wordprocessingShape" xmlns:wne="http://schemas.microsoft.com/office/word/2006/wordml" xmlns:wpi="http://schemas.microsoft.com/office/word/2010/wordprocessingInk" xmlns:wpg="http://schemas.microsoft.com/office/word/2010/wordprocessingGroup" xmlns:w15="http://schemas.microsoft.com/office/word/2012/wordml" xmlns:w14="http://schemas.microsoft.com/office/word/2010/wordml" xmlns:wp="http://schemas.openxmlformats.org/drawingml/2006/wordprocessingDrawing" xmlns:wp14="http://schemas.microsoft.com/office/word/2010/wordprocessingDrawing" xmlns:m="http://schemas.openxmlformats.org/officeDocument/2006/math" xmlns:r="http://schemas.openxmlformats.org/officeDocument/2006/relationships" xmlns:mc="http://schemas.openxmlformats.org/markup-compatibility/2006" xmlns:wpc="http://schemas.microsoft.com/office/word/2010/wordprocessingCanvas">
+            <a14:hiddenFill xmlns:wpc="http://schemas.microsoft.com/office/word/2010/wordprocessingCanvas" xmlns:mc="http://schemas.openxmlformats.org/markup-compatibility/2006" xmlns:r="http://schemas.openxmlformats.org/officeDocument/2006/relationships" xmlns:m="http://schemas.openxmlformats.org/officeDocument/2006/math" xmlns:wp14="http://schemas.microsoft.com/office/word/2010/wordprocessingDrawing" xmlns:wp="http://schemas.openxmlformats.org/drawingml/2006/wordprocessingDrawing" xmlns:w14="http://schemas.microsoft.com/office/word/2010/wordml" xmlns:w15="http://schemas.microsoft.com/office/word/2012/wordml" xmlns:wpg="http://schemas.microsoft.com/office/word/2010/wordprocessingGroup" xmlns:wpi="http://schemas.microsoft.com/office/word/2010/wordprocessingInk" xmlns:wne="http://schemas.microsoft.com/office/word/2006/wordml" xmlns:wps="http://schemas.microsoft.com/office/word/2010/wordprocessingShape" xmlns="" xmlns:mo="http://schemas.microsoft.com/office/mac/office/2008/main" xmlns:mv="urn:schemas-microsoft-com:mac:vml" xmlns:o="urn:schemas-microsoft-com:office:office" xmlns:v="urn:schemas-microsoft-com:vml" xmlns:w10="urn:schemas-microsoft-com:office:word" xmlns:w="http://schemas.openxmlformats.org/wordprocessingml/2006/main" xmlns:a14="http://schemas.microsoft.com/office/drawing/2010/main">
               <a:noFill/>
             </a14:hiddenFill>
           </a:ext>
           <a:ext uri="{AF507438-7753-43e0-B8FC-AC1667EBCBE1}">
-            <a14:hiddenEffects xmlns:a14="http://schemas.microsoft.com/office/drawing/2010/main" xmlns:w="http://schemas.openxmlformats.org/wordprocessingml/2006/main" xmlns:w10="urn:schemas-microsoft-com:office:word" xmlns:v="urn:schemas-microsoft-com:vml" xmlns:o="urn:schemas-microsoft-com:office:office" xmlns:mv="urn:schemas-microsoft-com:mac:vml" xmlns:mo="http://schemas.microsoft.com/office/mac/office/2008/main" xmlns="" xmlns:wps="http://schemas.microsoft.com/office/word/2010/wordprocessingShape" xmlns:wne="http://schemas.microsoft.com/office/word/2006/wordml" xmlns:wpi="http://schemas.microsoft.com/office/word/2010/wordprocessingInk" xmlns:wpg="http://schemas.microsoft.com/office/word/2010/wordprocessingGroup" xmlns:w15="http://schemas.microsoft.com/office/word/2012/wordml" xmlns:w14="http://schemas.microsoft.com/office/word/2010/wordml" xmlns:wp="http://schemas.openxmlformats.org/drawingml/2006/wordprocessingDrawing" xmlns:wp14="http://schemas.microsoft.com/office/word/2010/wordprocessingDrawing" xmlns:m="http://schemas.openxmlformats.org/officeDocument/2006/math" xmlns:r="http://schemas.openxmlformats.org/officeDocument/2006/relationships" xmlns:mc="http://schemas.openxmlformats.org/markup-compatibility/2006" xmlns:wpc="http://schemas.microsoft.com/office/word/2010/wordprocessingCanvas">
+            <a14:hiddenEffects xmlns:wpc="http://schemas.microsoft.com/office/word/2010/wordprocessingCanvas" xmlns:mc="http://schemas.openxmlformats.org/markup-compatibility/2006" xmlns:r="http://schemas.openxmlformats.org/officeDocument/2006/relationships" xmlns:m="http://schemas.openxmlformats.org/officeDocument/2006/math" xmlns:wp14="http://schemas.microsoft.com/office/word/2010/wordprocessingDrawing" xmlns:wp="http://schemas.openxmlformats.org/drawingml/2006/wordprocessingDrawing" xmlns:w14="http://schemas.microsoft.com/office/word/2010/wordml" xmlns:w15="http://schemas.microsoft.com/office/word/2012/wordml" xmlns:wpg="http://schemas.microsoft.com/office/word/2010/wordprocessingGroup" xmlns:wpi="http://schemas.microsoft.com/office/word/2010/wordprocessingInk" xmlns:wne="http://schemas.microsoft.com/office/word/2006/wordml" xmlns:wps="http://schemas.microsoft.com/office/word/2010/wordprocessingShape" xmlns="" xmlns:mo="http://schemas.microsoft.com/office/mac/office/2008/main" xmlns:mv="urn:schemas-microsoft-com:mac:vml" xmlns:o="urn:schemas-microsoft-com:office:office" xmlns:v="urn:schemas-microsoft-com:vml" xmlns:w10="urn:schemas-microsoft-com:office:word" xmlns:w="http://schemas.openxmlformats.org/wordprocessingml/2006/main" xmlns:a14="http://schemas.microsoft.com/office/drawing/2010/main">
               <a:effectLst>
                 <a:outerShdw blurRad="40000" dist="20000" dir="5400000" rotWithShape="0">
                   <a:srgbClr val="000000">
@@ -13174,14 +13414,14 @@
         </a:ln>
         <a:extLst>
           <a:ext uri="{909E8E84-426E-40dd-AFC4-6F175D3DCCD1}">
-            <a14:hiddenFill xmlns:a14="http://schemas.microsoft.com/office/drawing/2010/main" xmlns:w="http://schemas.openxmlformats.org/wordprocessingml/2006/main" xmlns:w10="urn:schemas-microsoft-com:office:word" xmlns:v="urn:schemas-microsoft-com:vml" xmlns:o="urn:schemas-microsoft-com:office:office" xmlns:mv="urn:schemas-microsoft-com:mac:vml" xmlns:mo="http://schemas.microsoft.com/office/mac/office/2008/main" xmlns="" xmlns:wps="http://schemas.microsoft.com/office/word/2010/wordprocessingShape" xmlns:wne="http://schemas.microsoft.com/office/word/2006/wordml" xmlns:wpi="http://schemas.microsoft.com/office/word/2010/wordprocessingInk" xmlns:wpg="http://schemas.microsoft.com/office/word/2010/wordprocessingGroup" xmlns:w15="http://schemas.microsoft.com/office/word/2012/wordml" xmlns:w14="http://schemas.microsoft.com/office/word/2010/wordml" xmlns:wp="http://schemas.openxmlformats.org/drawingml/2006/wordprocessingDrawing" xmlns:wp14="http://schemas.microsoft.com/office/word/2010/wordprocessingDrawing" xmlns:m="http://schemas.openxmlformats.org/officeDocument/2006/math" xmlns:r="http://schemas.openxmlformats.org/officeDocument/2006/relationships" xmlns:mc="http://schemas.openxmlformats.org/markup-compatibility/2006" xmlns:wpc="http://schemas.microsoft.com/office/word/2010/wordprocessingCanvas">
+            <a14:hiddenFill xmlns:wpc="http://schemas.microsoft.com/office/word/2010/wordprocessingCanvas" xmlns:mc="http://schemas.openxmlformats.org/markup-compatibility/2006" xmlns:r="http://schemas.openxmlformats.org/officeDocument/2006/relationships" xmlns:m="http://schemas.openxmlformats.org/officeDocument/2006/math" xmlns:wp14="http://schemas.microsoft.com/office/word/2010/wordprocessingDrawing" xmlns:wp="http://schemas.openxmlformats.org/drawingml/2006/wordprocessingDrawing" xmlns:w14="http://schemas.microsoft.com/office/word/2010/wordml" xmlns:w15="http://schemas.microsoft.com/office/word/2012/wordml" xmlns:wpg="http://schemas.microsoft.com/office/word/2010/wordprocessingGroup" xmlns:wpi="http://schemas.microsoft.com/office/word/2010/wordprocessingInk" xmlns:wne="http://schemas.microsoft.com/office/word/2006/wordml" xmlns:wps="http://schemas.microsoft.com/office/word/2010/wordprocessingShape" xmlns="" xmlns:mo="http://schemas.microsoft.com/office/mac/office/2008/main" xmlns:mv="urn:schemas-microsoft-com:mac:vml" xmlns:o="urn:schemas-microsoft-com:office:office" xmlns:v="urn:schemas-microsoft-com:vml" xmlns:w10="urn:schemas-microsoft-com:office:word" xmlns:w="http://schemas.openxmlformats.org/wordprocessingml/2006/main" xmlns:a14="http://schemas.microsoft.com/office/drawing/2010/main">
               <a:solidFill>
                 <a:srgbClr val="FFFFFF"/>
               </a:solidFill>
             </a14:hiddenFill>
           </a:ext>
           <a:ext uri="{91240B29-F687-4f45-9708-019B960494DF}">
-            <a14:hiddenLine xmlns:a14="http://schemas.microsoft.com/office/drawing/2010/main" xmlns:w="http://schemas.openxmlformats.org/wordprocessingml/2006/main" xmlns:w10="urn:schemas-microsoft-com:office:word" xmlns:v="urn:schemas-microsoft-com:vml" xmlns:o="urn:schemas-microsoft-com:office:office" xmlns:mv="urn:schemas-microsoft-com:mac:vml" xmlns:mo="http://schemas.microsoft.com/office/mac/office/2008/main" xmlns="" xmlns:wps="http://schemas.microsoft.com/office/word/2010/wordprocessingShape" xmlns:wne="http://schemas.microsoft.com/office/word/2006/wordml" xmlns:wpi="http://schemas.microsoft.com/office/word/2010/wordprocessingInk" xmlns:wpg="http://schemas.microsoft.com/office/word/2010/wordprocessingGroup" xmlns:w15="http://schemas.microsoft.com/office/word/2012/wordml" xmlns:w14="http://schemas.microsoft.com/office/word/2010/wordml" xmlns:wp="http://schemas.openxmlformats.org/drawingml/2006/wordprocessingDrawing" xmlns:wp14="http://schemas.microsoft.com/office/word/2010/wordprocessingDrawing" xmlns:m="http://schemas.openxmlformats.org/officeDocument/2006/math" xmlns:r="http://schemas.openxmlformats.org/officeDocument/2006/relationships" xmlns:mc="http://schemas.openxmlformats.org/markup-compatibility/2006" xmlns:wpc="http://schemas.microsoft.com/office/word/2010/wordprocessingCanvas" w="9525">
+            <a14:hiddenLine xmlns:wpc="http://schemas.microsoft.com/office/word/2010/wordprocessingCanvas" xmlns:mc="http://schemas.openxmlformats.org/markup-compatibility/2006" xmlns:r="http://schemas.openxmlformats.org/officeDocument/2006/relationships" xmlns:m="http://schemas.openxmlformats.org/officeDocument/2006/math" xmlns:wp14="http://schemas.microsoft.com/office/word/2010/wordprocessingDrawing" xmlns:wp="http://schemas.openxmlformats.org/drawingml/2006/wordprocessingDrawing" xmlns:w14="http://schemas.microsoft.com/office/word/2010/wordml" xmlns:w15="http://schemas.microsoft.com/office/word/2012/wordml" xmlns:wpg="http://schemas.microsoft.com/office/word/2010/wordprocessingGroup" xmlns:wpi="http://schemas.microsoft.com/office/word/2010/wordprocessingInk" xmlns:wne="http://schemas.microsoft.com/office/word/2006/wordml" xmlns:wps="http://schemas.microsoft.com/office/word/2010/wordprocessingShape" xmlns="" xmlns:mo="http://schemas.microsoft.com/office/mac/office/2008/main" xmlns:mv="urn:schemas-microsoft-com:mac:vml" xmlns:o="urn:schemas-microsoft-com:office:office" xmlns:v="urn:schemas-microsoft-com:vml" xmlns:w10="urn:schemas-microsoft-com:office:word" xmlns:w="http://schemas.openxmlformats.org/wordprocessingml/2006/main" xmlns:a14="http://schemas.microsoft.com/office/drawing/2010/main" w="9525">
               <a:solidFill>
                 <a:srgbClr val="000000"/>
               </a:solidFill>
@@ -13212,7 +13452,7 @@
 </file>
 
 <file path=customXml/itemProps1.xml><?xml version="1.0" encoding="utf-8"?>
-<ds:datastoreItem xmlns:ds="http://schemas.openxmlformats.org/officeDocument/2006/customXml" ds:itemID="{755FB33F-E454-2F40-A55C-C200E9B19E9C}">
+<ds:datastoreItem xmlns:ds="http://schemas.openxmlformats.org/officeDocument/2006/customXml" ds:itemID="{47F3E7CC-B39D-FC4C-9CF4-F205C50068A0}">
   <ds:schemaRefs>
     <ds:schemaRef ds:uri="http://schemas.openxmlformats.org/officeDocument/2006/bibliography"/>
   </ds:schemaRefs>

</xml_diff>

<commit_message>
🤠 Add ATX culture club
</commit_message>
<xml_diff>
--- a/docs/MagahisResume.docx
+++ b/docs/MagahisResume.docx
@@ -6,8 +6,6 @@
       <w:pPr>
         <w:spacing w:after="0"/>
       </w:pPr>
-      <w:bookmarkStart w:id="0" w:name="_GoBack"/>
-      <w:bookmarkEnd w:id="0"/>
       <w:r>
         <w:rPr>
           <w:noProof/>
@@ -1144,7 +1142,7 @@
                                   <w:sz w:val="20"/>
                                   <w:szCs w:val="20"/>
                                 </w:rPr>
-                                <w:t>Design and i</w:t>
+                                <w:t xml:space="preserve">Design, </w:t>
                               </w:r>
                               <w:r>
                                 <w:rPr>
@@ -1153,7 +1151,34 @@
                                   <w:sz w:val="20"/>
                                   <w:szCs w:val="20"/>
                                 </w:rPr>
-                                <w:t>mplement code for account instigation, telemetry, and notifications</w:t>
+                                <w:t>i</w:t>
+                              </w:r>
+                              <w:r>
+                                <w:rPr>
+                                  <w:rFonts w:ascii="Open Sans" w:hAnsi="Open Sans"/>
+                                  <w:color w:val="404040" w:themeColor="text1" w:themeTint="BF"/>
+                                  <w:sz w:val="20"/>
+                                  <w:szCs w:val="20"/>
+                                </w:rPr>
+                                <w:t xml:space="preserve">mplement code for account </w:t>
+                              </w:r>
+                              <w:r>
+                                <w:rPr>
+                                  <w:rFonts w:ascii="Open Sans" w:hAnsi="Open Sans"/>
+                                  <w:color w:val="404040" w:themeColor="text1" w:themeTint="BF"/>
+                                  <w:sz w:val="20"/>
+                                  <w:szCs w:val="20"/>
+                                </w:rPr>
+                                <w:t>creation</w:t>
+                              </w:r>
+                              <w:r>
+                                <w:rPr>
+                                  <w:rFonts w:ascii="Open Sans" w:hAnsi="Open Sans"/>
+                                  <w:color w:val="404040" w:themeColor="text1" w:themeTint="BF"/>
+                                  <w:sz w:val="20"/>
+                                  <w:szCs w:val="20"/>
+                                </w:rPr>
+                                <w:t>, telemetry, and notifications</w:t>
                               </w:r>
                             </w:p>
                             <w:p>
@@ -1298,6 +1323,33 @@
                                   <w:szCs w:val="20"/>
                                 </w:rPr>
                               </w:pPr>
+                              <w:r>
+                                <w:rPr>
+                                  <w:rFonts w:ascii="Open Sans" w:hAnsi="Open Sans"/>
+                                  <w:color w:val="404040" w:themeColor="text1" w:themeTint="BF"/>
+                                  <w:sz w:val="20"/>
+                                  <w:szCs w:val="20"/>
+                                </w:rPr>
+                                <w:t>Austin Culture Club member</w:t>
+                              </w:r>
+                            </w:p>
+                            <w:p>
+                              <w:pPr>
+                                <w:pStyle w:val="ListParagraph"/>
+                                <w:numPr>
+                                  <w:ilvl w:val="0"/>
+                                  <w:numId w:val="1"/>
+                                </w:numPr>
+                                <w:spacing w:after="0" w:line="276" w:lineRule="auto"/>
+                                <w:rPr>
+                                  <w:rFonts w:ascii="Open Sans" w:hAnsi="Open Sans"/>
+                                  <w:color w:val="404040" w:themeColor="text1" w:themeTint="BF"/>
+                                  <w:sz w:val="20"/>
+                                  <w:szCs w:val="20"/>
+                                </w:rPr>
+                              </w:pPr>
+                              <w:bookmarkStart w:id="0" w:name="_GoBack"/>
+                              <w:bookmarkEnd w:id="0"/>
                               <w:r>
                                 <w:rPr>
                                   <w:rFonts w:ascii="Open Sans" w:hAnsi="Open Sans"/>
@@ -1951,7 +2003,7 @@
                             <w:sz w:val="20"/>
                             <w:szCs w:val="20"/>
                           </w:rPr>
-                          <w:t>Design and i</w:t>
+                          <w:t xml:space="preserve">Design, </w:t>
                         </w:r>
                         <w:r>
                           <w:rPr>
@@ -1960,7 +2012,34 @@
                             <w:sz w:val="20"/>
                             <w:szCs w:val="20"/>
                           </w:rPr>
-                          <w:t>mplement code for account instigation, telemetry, and notifications</w:t>
+                          <w:t>i</w:t>
+                        </w:r>
+                        <w:r>
+                          <w:rPr>
+                            <w:rFonts w:ascii="Open Sans" w:hAnsi="Open Sans"/>
+                            <w:color w:val="404040" w:themeColor="text1" w:themeTint="BF"/>
+                            <w:sz w:val="20"/>
+                            <w:szCs w:val="20"/>
+                          </w:rPr>
+                          <w:t xml:space="preserve">mplement code for account </w:t>
+                        </w:r>
+                        <w:r>
+                          <w:rPr>
+                            <w:rFonts w:ascii="Open Sans" w:hAnsi="Open Sans"/>
+                            <w:color w:val="404040" w:themeColor="text1" w:themeTint="BF"/>
+                            <w:sz w:val="20"/>
+                            <w:szCs w:val="20"/>
+                          </w:rPr>
+                          <w:t>creation</w:t>
+                        </w:r>
+                        <w:r>
+                          <w:rPr>
+                            <w:rFonts w:ascii="Open Sans" w:hAnsi="Open Sans"/>
+                            <w:color w:val="404040" w:themeColor="text1" w:themeTint="BF"/>
+                            <w:sz w:val="20"/>
+                            <w:szCs w:val="20"/>
+                          </w:rPr>
+                          <w:t>, telemetry, and notifications</w:t>
                         </w:r>
                       </w:p>
                       <w:p>
@@ -2105,6 +2184,33 @@
                             <w:szCs w:val="20"/>
                           </w:rPr>
                         </w:pPr>
+                        <w:r>
+                          <w:rPr>
+                            <w:rFonts w:ascii="Open Sans" w:hAnsi="Open Sans"/>
+                            <w:color w:val="404040" w:themeColor="text1" w:themeTint="BF"/>
+                            <w:sz w:val="20"/>
+                            <w:szCs w:val="20"/>
+                          </w:rPr>
+                          <w:t>Austin Culture Club member</w:t>
+                        </w:r>
+                      </w:p>
+                      <w:p>
+                        <w:pPr>
+                          <w:pStyle w:val="ListParagraph"/>
+                          <w:numPr>
+                            <w:ilvl w:val="0"/>
+                            <w:numId w:val="1"/>
+                          </w:numPr>
+                          <w:spacing w:after="0" w:line="276" w:lineRule="auto"/>
+                          <w:rPr>
+                            <w:rFonts w:ascii="Open Sans" w:hAnsi="Open Sans"/>
+                            <w:color w:val="404040" w:themeColor="text1" w:themeTint="BF"/>
+                            <w:sz w:val="20"/>
+                            <w:szCs w:val="20"/>
+                          </w:rPr>
+                        </w:pPr>
+                        <w:bookmarkStart w:id="1" w:name="_GoBack"/>
+                        <w:bookmarkEnd w:id="1"/>
                         <w:r>
                           <w:rPr>
                             <w:rFonts w:ascii="Open Sans" w:hAnsi="Open Sans"/>
@@ -3168,14 +3274,14 @@
                           </a:ln>
                           <a:extLst>
                             <a:ext uri="{909E8E84-426E-40dd-AFC4-6F175D3DCCD1}">
-                              <a14:hiddenFill xmlns="" xmlns:o="urn:schemas-microsoft-com:office:office" xmlns:v="urn:schemas-microsoft-com:vml" xmlns:w10="urn:schemas-microsoft-com:office:word" xmlns:w="http://schemas.openxmlformats.org/wordprocessingml/2006/main" xmlns:a14="http://schemas.microsoft.com/office/drawing/2010/main">
+                              <a14:hiddenFill xmlns:a14="http://schemas.microsoft.com/office/drawing/2010/main" xmlns:w="http://schemas.openxmlformats.org/wordprocessingml/2006/main" xmlns:w10="urn:schemas-microsoft-com:office:word" xmlns:v="urn:schemas-microsoft-com:vml" xmlns:o="urn:schemas-microsoft-com:office:office" xmlns="">
                                 <a:solidFill>
                                   <a:srgbClr val="FFFFFF"/>
                                 </a:solidFill>
                               </a14:hiddenFill>
                             </a:ext>
                             <a:ext uri="{91240B29-F687-4f45-9708-019B960494DF}">
-                              <a14:hiddenLine xmlns="" xmlns:o="urn:schemas-microsoft-com:office:office" xmlns:v="urn:schemas-microsoft-com:vml" xmlns:w10="urn:schemas-microsoft-com:office:word" xmlns:w="http://schemas.openxmlformats.org/wordprocessingml/2006/main" xmlns:a14="http://schemas.microsoft.com/office/drawing/2010/main" w="9525">
+                              <a14:hiddenLine xmlns:a14="http://schemas.microsoft.com/office/drawing/2010/main" xmlns:w="http://schemas.openxmlformats.org/wordprocessingml/2006/main" xmlns:w10="urn:schemas-microsoft-com:office:word" xmlns:v="urn:schemas-microsoft-com:vml" xmlns:o="urn:schemas-microsoft-com:office:office" xmlns="" w="9525">
                                 <a:solidFill>
                                   <a:srgbClr val="000000"/>
                                 </a:solidFill>
@@ -3472,12 +3578,12 @@
                           <a:effectLst/>
                           <a:extLst>
                             <a:ext uri="{909E8E84-426E-40dd-AFC4-6F175D3DCCD1}">
-                              <a14:hiddenFill xmlns="" xmlns:o="urn:schemas-microsoft-com:office:office" xmlns:v="urn:schemas-microsoft-com:vml" xmlns:w10="urn:schemas-microsoft-com:office:word" xmlns:w="http://schemas.openxmlformats.org/wordprocessingml/2006/main" xmlns:a14="http://schemas.microsoft.com/office/drawing/2010/main">
+                              <a14:hiddenFill xmlns:a14="http://schemas.microsoft.com/office/drawing/2010/main" xmlns:w="http://schemas.openxmlformats.org/wordprocessingml/2006/main" xmlns:w10="urn:schemas-microsoft-com:office:word" xmlns:v="urn:schemas-microsoft-com:vml" xmlns:o="urn:schemas-microsoft-com:office:office" xmlns="">
                                 <a:noFill/>
                               </a14:hiddenFill>
                             </a:ext>
                             <a:ext uri="{AF507438-7753-43e0-B8FC-AC1667EBCBE1}">
-                              <a14:hiddenEffects xmlns="" xmlns:o="urn:schemas-microsoft-com:office:office" xmlns:v="urn:schemas-microsoft-com:vml" xmlns:w10="urn:schemas-microsoft-com:office:word" xmlns:w="http://schemas.openxmlformats.org/wordprocessingml/2006/main" xmlns:a14="http://schemas.microsoft.com/office/drawing/2010/main">
+                              <a14:hiddenEffects xmlns:a14="http://schemas.microsoft.com/office/drawing/2010/main" xmlns:w="http://schemas.openxmlformats.org/wordprocessingml/2006/main" xmlns:w10="urn:schemas-microsoft-com:office:word" xmlns:v="urn:schemas-microsoft-com:vml" xmlns:o="urn:schemas-microsoft-com:office:office" xmlns="">
                                 <a:effectLst>
                                   <a:outerShdw blurRad="40000" dist="20000" dir="5400000" rotWithShape="0">
                                     <a:srgbClr val="000000">
@@ -3779,14 +3885,14 @@
                           </a:ln>
                           <a:extLst>
                             <a:ext uri="{909E8E84-426E-40dd-AFC4-6F175D3DCCD1}">
-                              <a14:hiddenFill xmlns="" xmlns:o="urn:schemas-microsoft-com:office:office" xmlns:v="urn:schemas-microsoft-com:vml" xmlns:w10="urn:schemas-microsoft-com:office:word" xmlns:w="http://schemas.openxmlformats.org/wordprocessingml/2006/main" xmlns:a14="http://schemas.microsoft.com/office/drawing/2010/main">
+                              <a14:hiddenFill xmlns:a14="http://schemas.microsoft.com/office/drawing/2010/main" xmlns:w="http://schemas.openxmlformats.org/wordprocessingml/2006/main" xmlns:w10="urn:schemas-microsoft-com:office:word" xmlns:v="urn:schemas-microsoft-com:vml" xmlns:o="urn:schemas-microsoft-com:office:office" xmlns="">
                                 <a:solidFill>
                                   <a:srgbClr val="FFFFFF"/>
                                 </a:solidFill>
                               </a14:hiddenFill>
                             </a:ext>
                             <a:ext uri="{91240B29-F687-4f45-9708-019B960494DF}">
-                              <a14:hiddenLine xmlns="" xmlns:o="urn:schemas-microsoft-com:office:office" xmlns:v="urn:schemas-microsoft-com:vml" xmlns:w10="urn:schemas-microsoft-com:office:word" xmlns:w="http://schemas.openxmlformats.org/wordprocessingml/2006/main" xmlns:a14="http://schemas.microsoft.com/office/drawing/2010/main" w="9525">
+                              <a14:hiddenLine xmlns:a14="http://schemas.microsoft.com/office/drawing/2010/main" xmlns:w="http://schemas.openxmlformats.org/wordprocessingml/2006/main" xmlns:w10="urn:schemas-microsoft-com:office:word" xmlns:v="urn:schemas-microsoft-com:vml" xmlns:o="urn:schemas-microsoft-com:office:office" xmlns="" w="9525">
                                 <a:solidFill>
                                   <a:srgbClr val="000000"/>
                                 </a:solidFill>
@@ -3868,12 +3974,12 @@
                           <a:effectLst/>
                           <a:extLst>
                             <a:ext uri="{909E8E84-426E-40dd-AFC4-6F175D3DCCD1}">
-                              <a14:hiddenFill xmlns="" xmlns:o="urn:schemas-microsoft-com:office:office" xmlns:v="urn:schemas-microsoft-com:vml" xmlns:w10="urn:schemas-microsoft-com:office:word" xmlns:w="http://schemas.openxmlformats.org/wordprocessingml/2006/main" xmlns:a14="http://schemas.microsoft.com/office/drawing/2010/main">
+                              <a14:hiddenFill xmlns:a14="http://schemas.microsoft.com/office/drawing/2010/main" xmlns:w="http://schemas.openxmlformats.org/wordprocessingml/2006/main" xmlns:w10="urn:schemas-microsoft-com:office:word" xmlns:v="urn:schemas-microsoft-com:vml" xmlns:o="urn:schemas-microsoft-com:office:office" xmlns="">
                                 <a:noFill/>
                               </a14:hiddenFill>
                             </a:ext>
                             <a:ext uri="{AF507438-7753-43e0-B8FC-AC1667EBCBE1}">
-                              <a14:hiddenEffects xmlns="" xmlns:o="urn:schemas-microsoft-com:office:office" xmlns:v="urn:schemas-microsoft-com:vml" xmlns:w10="urn:schemas-microsoft-com:office:word" xmlns:w="http://schemas.openxmlformats.org/wordprocessingml/2006/main" xmlns:a14="http://schemas.microsoft.com/office/drawing/2010/main">
+                              <a14:hiddenEffects xmlns:a14="http://schemas.microsoft.com/office/drawing/2010/main" xmlns:w="http://schemas.openxmlformats.org/wordprocessingml/2006/main" xmlns:w10="urn:schemas-microsoft-com:office:word" xmlns:v="urn:schemas-microsoft-com:vml" xmlns:o="urn:schemas-microsoft-com:office:office" xmlns="">
                                 <a:effectLst>
                                   <a:outerShdw blurRad="40000" dist="20000" dir="5400000" rotWithShape="0">
                                     <a:srgbClr val="000000">
@@ -3993,14 +4099,14 @@
                             <ma14:wrappingTextBoxFlag xmlns:ma14="http://schemas.microsoft.com/office/mac/drawingml/2011/main"/>
                           </a:ext>
                           <a:ext uri="{909E8E84-426E-40dd-AFC4-6F175D3DCCD1}">
-                            <a14:hiddenFill xmlns="" xmlns:o="urn:schemas-microsoft-com:office:office" xmlns:v="urn:schemas-microsoft-com:vml" xmlns:w10="urn:schemas-microsoft-com:office:word" xmlns:w="http://schemas.openxmlformats.org/wordprocessingml/2006/main" xmlns:a14="http://schemas.microsoft.com/office/drawing/2010/main">
+                            <a14:hiddenFill xmlns:a14="http://schemas.microsoft.com/office/drawing/2010/main" xmlns:w="http://schemas.openxmlformats.org/wordprocessingml/2006/main" xmlns:w10="urn:schemas-microsoft-com:office:word" xmlns:v="urn:schemas-microsoft-com:vml" xmlns:o="urn:schemas-microsoft-com:office:office" xmlns="">
                               <a:solidFill>
                                 <a:srgbClr val="FFFFFF"/>
                               </a:solidFill>
                             </a14:hiddenFill>
                           </a:ext>
                           <a:ext uri="{91240B29-F687-4f45-9708-019B960494DF}">
-                            <a14:hiddenLine xmlns="" xmlns:o="urn:schemas-microsoft-com:office:office" xmlns:v="urn:schemas-microsoft-com:vml" xmlns:w10="urn:schemas-microsoft-com:office:word" xmlns:w="http://schemas.openxmlformats.org/wordprocessingml/2006/main" xmlns:a14="http://schemas.microsoft.com/office/drawing/2010/main" w="9525">
+                            <a14:hiddenLine xmlns:a14="http://schemas.microsoft.com/office/drawing/2010/main" xmlns:w="http://schemas.openxmlformats.org/wordprocessingml/2006/main" xmlns:w10="urn:schemas-microsoft-com:office:word" xmlns:v="urn:schemas-microsoft-com:vml" xmlns:o="urn:schemas-microsoft-com:office:office" xmlns="" w="9525">
                               <a:solidFill>
                                 <a:srgbClr val="000000"/>
                               </a:solidFill>
@@ -7767,14 +7873,14 @@
                         </a:ln>
                         <a:extLst>
                           <a:ext uri="{909E8E84-426E-40dd-AFC4-6F175D3DCCD1}">
-                            <a14:hiddenFill xmlns="" xmlns:o="urn:schemas-microsoft-com:office:office" xmlns:v="urn:schemas-microsoft-com:vml" xmlns:w10="urn:schemas-microsoft-com:office:word" xmlns:w="http://schemas.openxmlformats.org/wordprocessingml/2006/main" xmlns:a14="http://schemas.microsoft.com/office/drawing/2010/main">
+                            <a14:hiddenFill xmlns:a14="http://schemas.microsoft.com/office/drawing/2010/main" xmlns:w="http://schemas.openxmlformats.org/wordprocessingml/2006/main" xmlns:w10="urn:schemas-microsoft-com:office:word" xmlns:v="urn:schemas-microsoft-com:vml" xmlns:o="urn:schemas-microsoft-com:office:office" xmlns="">
                               <a:solidFill>
                                 <a:srgbClr val="FFFFFF"/>
                               </a:solidFill>
                             </a14:hiddenFill>
                           </a:ext>
                           <a:ext uri="{91240B29-F687-4f45-9708-019B960494DF}">
-                            <a14:hiddenLine xmlns="" xmlns:o="urn:schemas-microsoft-com:office:office" xmlns:v="urn:schemas-microsoft-com:vml" xmlns:w10="urn:schemas-microsoft-com:office:word" xmlns:w="http://schemas.openxmlformats.org/wordprocessingml/2006/main" xmlns:a14="http://schemas.microsoft.com/office/drawing/2010/main" w="9525">
+                            <a14:hiddenLine xmlns:a14="http://schemas.microsoft.com/office/drawing/2010/main" xmlns:w="http://schemas.openxmlformats.org/wordprocessingml/2006/main" xmlns:w10="urn:schemas-microsoft-com:office:word" xmlns:v="urn:schemas-microsoft-com:vml" xmlns:o="urn:schemas-microsoft-com:office:office" xmlns="" w="9525">
                               <a:solidFill>
                                 <a:srgbClr val="000000"/>
                               </a:solidFill>
@@ -8238,14 +8344,14 @@
                         </a:ln>
                         <a:extLst>
                           <a:ext uri="{909E8E84-426E-40dd-AFC4-6F175D3DCCD1}">
-                            <a14:hiddenFill xmlns="" xmlns:o="urn:schemas-microsoft-com:office:office" xmlns:v="urn:schemas-microsoft-com:vml" xmlns:w10="urn:schemas-microsoft-com:office:word" xmlns:w="http://schemas.openxmlformats.org/wordprocessingml/2006/main" xmlns:a14="http://schemas.microsoft.com/office/drawing/2010/main">
+                            <a14:hiddenFill xmlns:a14="http://schemas.microsoft.com/office/drawing/2010/main" xmlns:w="http://schemas.openxmlformats.org/wordprocessingml/2006/main" xmlns:w10="urn:schemas-microsoft-com:office:word" xmlns:v="urn:schemas-microsoft-com:vml" xmlns:o="urn:schemas-microsoft-com:office:office" xmlns="">
                               <a:solidFill>
                                 <a:srgbClr val="FFFFFF"/>
                               </a:solidFill>
                             </a14:hiddenFill>
                           </a:ext>
                           <a:ext uri="{91240B29-F687-4f45-9708-019B960494DF}">
-                            <a14:hiddenLine xmlns="" xmlns:o="urn:schemas-microsoft-com:office:office" xmlns:v="urn:schemas-microsoft-com:vml" xmlns:w10="urn:schemas-microsoft-com:office:word" xmlns:w="http://schemas.openxmlformats.org/wordprocessingml/2006/main" xmlns:a14="http://schemas.microsoft.com/office/drawing/2010/main" w="9525">
+                            <a14:hiddenLine xmlns:a14="http://schemas.microsoft.com/office/drawing/2010/main" xmlns:w="http://schemas.openxmlformats.org/wordprocessingml/2006/main" xmlns:w10="urn:schemas-microsoft-com:office:word" xmlns:v="urn:schemas-microsoft-com:vml" xmlns:o="urn:schemas-microsoft-com:office:office" xmlns="" w="9525">
                               <a:solidFill>
                                 <a:srgbClr val="000000"/>
                               </a:solidFill>
@@ -8375,14 +8481,14 @@
                         </a:ln>
                         <a:extLst>
                           <a:ext uri="{909E8E84-426E-40dd-AFC4-6F175D3DCCD1}">
-                            <a14:hiddenFill xmlns="" xmlns:o="urn:schemas-microsoft-com:office:office" xmlns:v="urn:schemas-microsoft-com:vml" xmlns:w10="urn:schemas-microsoft-com:office:word" xmlns:w="http://schemas.openxmlformats.org/wordprocessingml/2006/main" xmlns:a14="http://schemas.microsoft.com/office/drawing/2010/main">
+                            <a14:hiddenFill xmlns:a14="http://schemas.microsoft.com/office/drawing/2010/main" xmlns:w="http://schemas.openxmlformats.org/wordprocessingml/2006/main" xmlns:w10="urn:schemas-microsoft-com:office:word" xmlns:v="urn:schemas-microsoft-com:vml" xmlns:o="urn:schemas-microsoft-com:office:office" xmlns="">
                               <a:solidFill>
                                 <a:srgbClr val="FFFFFF"/>
                               </a:solidFill>
                             </a14:hiddenFill>
                           </a:ext>
                           <a:ext uri="{91240B29-F687-4f45-9708-019B960494DF}">
-                            <a14:hiddenLine xmlns="" xmlns:o="urn:schemas-microsoft-com:office:office" xmlns:v="urn:schemas-microsoft-com:vml" xmlns:w10="urn:schemas-microsoft-com:office:word" xmlns:w="http://schemas.openxmlformats.org/wordprocessingml/2006/main" xmlns:a14="http://schemas.microsoft.com/office/drawing/2010/main" w="9525">
+                            <a14:hiddenLine xmlns:a14="http://schemas.microsoft.com/office/drawing/2010/main" xmlns:w="http://schemas.openxmlformats.org/wordprocessingml/2006/main" xmlns:w10="urn:schemas-microsoft-com:office:word" xmlns:v="urn:schemas-microsoft-com:vml" xmlns:o="urn:schemas-microsoft-com:office:office" xmlns="" w="9525">
                               <a:solidFill>
                                 <a:srgbClr val="000000"/>
                               </a:solidFill>
@@ -8891,12 +8997,12 @@
                         <a:effectLst/>
                         <a:extLst>
                           <a:ext uri="{909E8E84-426E-40dd-AFC4-6F175D3DCCD1}">
-                            <a14:hiddenFill xmlns="" xmlns:o="urn:schemas-microsoft-com:office:office" xmlns:v="urn:schemas-microsoft-com:vml" xmlns:w10="urn:schemas-microsoft-com:office:word" xmlns:w="http://schemas.openxmlformats.org/wordprocessingml/2006/main" xmlns:a14="http://schemas.microsoft.com/office/drawing/2010/main">
+                            <a14:hiddenFill xmlns:a14="http://schemas.microsoft.com/office/drawing/2010/main" xmlns:w="http://schemas.openxmlformats.org/wordprocessingml/2006/main" xmlns:w10="urn:schemas-microsoft-com:office:word" xmlns:v="urn:schemas-microsoft-com:vml" xmlns:o="urn:schemas-microsoft-com:office:office" xmlns="">
                               <a:noFill/>
                             </a14:hiddenFill>
                           </a:ext>
                           <a:ext uri="{AF507438-7753-43e0-B8FC-AC1667EBCBE1}">
-                            <a14:hiddenEffects xmlns="" xmlns:o="urn:schemas-microsoft-com:office:office" xmlns:v="urn:schemas-microsoft-com:vml" xmlns:w10="urn:schemas-microsoft-com:office:word" xmlns:w="http://schemas.openxmlformats.org/wordprocessingml/2006/main" xmlns:a14="http://schemas.microsoft.com/office/drawing/2010/main">
+                            <a14:hiddenEffects xmlns:a14="http://schemas.microsoft.com/office/drawing/2010/main" xmlns:w="http://schemas.openxmlformats.org/wordprocessingml/2006/main" xmlns:w10="urn:schemas-microsoft-com:office:word" xmlns:v="urn:schemas-microsoft-com:vml" xmlns:o="urn:schemas-microsoft-com:office:office" xmlns="">
                               <a:effectLst>
                                 <a:outerShdw blurRad="40000" dist="20000" dir="5400000" rotWithShape="0">
                                   <a:srgbClr val="000000">
@@ -8970,14 +9076,14 @@
                         </a:ln>
                         <a:extLst>
                           <a:ext uri="{909E8E84-426E-40dd-AFC4-6F175D3DCCD1}">
-                            <a14:hiddenFill xmlns="" xmlns:o="urn:schemas-microsoft-com:office:office" xmlns:v="urn:schemas-microsoft-com:vml" xmlns:w10="urn:schemas-microsoft-com:office:word" xmlns:w="http://schemas.openxmlformats.org/wordprocessingml/2006/main" xmlns:a14="http://schemas.microsoft.com/office/drawing/2010/main">
+                            <a14:hiddenFill xmlns:a14="http://schemas.microsoft.com/office/drawing/2010/main" xmlns:w="http://schemas.openxmlformats.org/wordprocessingml/2006/main" xmlns:w10="urn:schemas-microsoft-com:office:word" xmlns:v="urn:schemas-microsoft-com:vml" xmlns:o="urn:schemas-microsoft-com:office:office" xmlns="">
                               <a:solidFill>
                                 <a:srgbClr val="FFFFFF"/>
                               </a:solidFill>
                             </a14:hiddenFill>
                           </a:ext>
                           <a:ext uri="{91240B29-F687-4f45-9708-019B960494DF}">
-                            <a14:hiddenLine xmlns="" xmlns:o="urn:schemas-microsoft-com:office:office" xmlns:v="urn:schemas-microsoft-com:vml" xmlns:w10="urn:schemas-microsoft-com:office:word" xmlns:w="http://schemas.openxmlformats.org/wordprocessingml/2006/main" xmlns:a14="http://schemas.microsoft.com/office/drawing/2010/main" w="9525">
+                            <a14:hiddenLine xmlns:a14="http://schemas.microsoft.com/office/drawing/2010/main" xmlns:w="http://schemas.openxmlformats.org/wordprocessingml/2006/main" xmlns:w10="urn:schemas-microsoft-com:office:word" xmlns:v="urn:schemas-microsoft-com:vml" xmlns:o="urn:schemas-microsoft-com:office:office" xmlns="" w="9525">
                               <a:solidFill>
                                 <a:srgbClr val="000000"/>
                               </a:solidFill>
@@ -9139,14 +9245,14 @@
                         </a:ln>
                         <a:extLst>
                           <a:ext uri="{909E8E84-426E-40dd-AFC4-6F175D3DCCD1}">
-                            <a14:hiddenFill xmlns="" xmlns:o="urn:schemas-microsoft-com:office:office" xmlns:v="urn:schemas-microsoft-com:vml" xmlns:w10="urn:schemas-microsoft-com:office:word" xmlns:w="http://schemas.openxmlformats.org/wordprocessingml/2006/main" xmlns:a14="http://schemas.microsoft.com/office/drawing/2010/main">
+                            <a14:hiddenFill xmlns:a14="http://schemas.microsoft.com/office/drawing/2010/main" xmlns:w="http://schemas.openxmlformats.org/wordprocessingml/2006/main" xmlns:w10="urn:schemas-microsoft-com:office:word" xmlns:v="urn:schemas-microsoft-com:vml" xmlns:o="urn:schemas-microsoft-com:office:office" xmlns="">
                               <a:solidFill>
                                 <a:srgbClr val="FFFFFF"/>
                               </a:solidFill>
                             </a14:hiddenFill>
                           </a:ext>
                           <a:ext uri="{91240B29-F687-4f45-9708-019B960494DF}">
-                            <a14:hiddenLine xmlns="" xmlns:o="urn:schemas-microsoft-com:office:office" xmlns:v="urn:schemas-microsoft-com:vml" xmlns:w10="urn:schemas-microsoft-com:office:word" xmlns:w="http://schemas.openxmlformats.org/wordprocessingml/2006/main" xmlns:a14="http://schemas.microsoft.com/office/drawing/2010/main" w="9525">
+                            <a14:hiddenLine xmlns:a14="http://schemas.microsoft.com/office/drawing/2010/main" xmlns:w="http://schemas.openxmlformats.org/wordprocessingml/2006/main" xmlns:w10="urn:schemas-microsoft-com:office:word" xmlns:v="urn:schemas-microsoft-com:vml" xmlns:o="urn:schemas-microsoft-com:office:office" xmlns="" w="9525">
                               <a:solidFill>
                                 <a:srgbClr val="000000"/>
                               </a:solidFill>
@@ -9581,12 +9687,12 @@
                         <a:effectLst/>
                         <a:extLst>
                           <a:ext uri="{909E8E84-426E-40dd-AFC4-6F175D3DCCD1}">
-                            <a14:hiddenFill xmlns="" xmlns:o="urn:schemas-microsoft-com:office:office" xmlns:v="urn:schemas-microsoft-com:vml" xmlns:w10="urn:schemas-microsoft-com:office:word" xmlns:w="http://schemas.openxmlformats.org/wordprocessingml/2006/main" xmlns:a14="http://schemas.microsoft.com/office/drawing/2010/main">
+                            <a14:hiddenFill xmlns:a14="http://schemas.microsoft.com/office/drawing/2010/main" xmlns:w="http://schemas.openxmlformats.org/wordprocessingml/2006/main" xmlns:w10="urn:schemas-microsoft-com:office:word" xmlns:v="urn:schemas-microsoft-com:vml" xmlns:o="urn:schemas-microsoft-com:office:office" xmlns="">
                               <a:noFill/>
                             </a14:hiddenFill>
                           </a:ext>
                           <a:ext uri="{AF507438-7753-43e0-B8FC-AC1667EBCBE1}">
-                            <a14:hiddenEffects xmlns="" xmlns:o="urn:schemas-microsoft-com:office:office" xmlns:v="urn:schemas-microsoft-com:vml" xmlns:w10="urn:schemas-microsoft-com:office:word" xmlns:w="http://schemas.openxmlformats.org/wordprocessingml/2006/main" xmlns:a14="http://schemas.microsoft.com/office/drawing/2010/main">
+                            <a14:hiddenEffects xmlns:a14="http://schemas.microsoft.com/office/drawing/2010/main" xmlns:w="http://schemas.openxmlformats.org/wordprocessingml/2006/main" xmlns:w10="urn:schemas-microsoft-com:office:word" xmlns:v="urn:schemas-microsoft-com:vml" xmlns:o="urn:schemas-microsoft-com:office:office" xmlns="">
                               <a:effectLst>
                                 <a:outerShdw blurRad="40000" dist="20000" dir="5400000" rotWithShape="0">
                                   <a:srgbClr val="000000">
@@ -9660,14 +9766,14 @@
                         </a:ln>
                         <a:extLst>
                           <a:ext uri="{909E8E84-426E-40dd-AFC4-6F175D3DCCD1}">
-                            <a14:hiddenFill xmlns="" xmlns:o="urn:schemas-microsoft-com:office:office" xmlns:v="urn:schemas-microsoft-com:vml" xmlns:w10="urn:schemas-microsoft-com:office:word" xmlns:w="http://schemas.openxmlformats.org/wordprocessingml/2006/main" xmlns:a14="http://schemas.microsoft.com/office/drawing/2010/main">
+                            <a14:hiddenFill xmlns:a14="http://schemas.microsoft.com/office/drawing/2010/main" xmlns:w="http://schemas.openxmlformats.org/wordprocessingml/2006/main" xmlns:w10="urn:schemas-microsoft-com:office:word" xmlns:v="urn:schemas-microsoft-com:vml" xmlns:o="urn:schemas-microsoft-com:office:office" xmlns="">
                               <a:solidFill>
                                 <a:srgbClr val="FFFFFF"/>
                               </a:solidFill>
                             </a14:hiddenFill>
                           </a:ext>
                           <a:ext uri="{91240B29-F687-4f45-9708-019B960494DF}">
-                            <a14:hiddenLine xmlns="" xmlns:o="urn:schemas-microsoft-com:office:office" xmlns:v="urn:schemas-microsoft-com:vml" xmlns:w10="urn:schemas-microsoft-com:office:word" xmlns:w="http://schemas.openxmlformats.org/wordprocessingml/2006/main" xmlns:a14="http://schemas.microsoft.com/office/drawing/2010/main" w="9525">
+                            <a14:hiddenLine xmlns:a14="http://schemas.microsoft.com/office/drawing/2010/main" xmlns:w="http://schemas.openxmlformats.org/wordprocessingml/2006/main" xmlns:w10="urn:schemas-microsoft-com:office:word" xmlns:v="urn:schemas-microsoft-com:vml" xmlns:o="urn:schemas-microsoft-com:office:office" xmlns="" w="9525">
                               <a:solidFill>
                                 <a:srgbClr val="000000"/>
                               </a:solidFill>
@@ -10226,12 +10332,12 @@
                         <a:effectLst/>
                         <a:extLst>
                           <a:ext uri="{909E8E84-426E-40dd-AFC4-6F175D3DCCD1}">
-                            <a14:hiddenFill xmlns="" xmlns:o="urn:schemas-microsoft-com:office:office" xmlns:v="urn:schemas-microsoft-com:vml" xmlns:w10="urn:schemas-microsoft-com:office:word" xmlns:w="http://schemas.openxmlformats.org/wordprocessingml/2006/main" xmlns:a14="http://schemas.microsoft.com/office/drawing/2010/main">
+                            <a14:hiddenFill xmlns:a14="http://schemas.microsoft.com/office/drawing/2010/main" xmlns:w="http://schemas.openxmlformats.org/wordprocessingml/2006/main" xmlns:w10="urn:schemas-microsoft-com:office:word" xmlns:v="urn:schemas-microsoft-com:vml" xmlns:o="urn:schemas-microsoft-com:office:office" xmlns="">
                               <a:noFill/>
                             </a14:hiddenFill>
                           </a:ext>
                           <a:ext uri="{AF507438-7753-43e0-B8FC-AC1667EBCBE1}">
-                            <a14:hiddenEffects xmlns="" xmlns:o="urn:schemas-microsoft-com:office:office" xmlns:v="urn:schemas-microsoft-com:vml" xmlns:w10="urn:schemas-microsoft-com:office:word" xmlns:w="http://schemas.openxmlformats.org/wordprocessingml/2006/main" xmlns:a14="http://schemas.microsoft.com/office/drawing/2010/main">
+                            <a14:hiddenEffects xmlns:a14="http://schemas.microsoft.com/office/drawing/2010/main" xmlns:w="http://schemas.openxmlformats.org/wordprocessingml/2006/main" xmlns:w10="urn:schemas-microsoft-com:office:word" xmlns:v="urn:schemas-microsoft-com:vml" xmlns:o="urn:schemas-microsoft-com:office:office" xmlns="">
                               <a:effectLst>
                                 <a:outerShdw blurRad="40000" dist="20000" dir="5400000" rotWithShape="0">
                                   <a:srgbClr val="000000">
@@ -10305,14 +10411,14 @@
                         </a:ln>
                         <a:extLst>
                           <a:ext uri="{909E8E84-426E-40dd-AFC4-6F175D3DCCD1}">
-                            <a14:hiddenFill xmlns="" xmlns:o="urn:schemas-microsoft-com:office:office" xmlns:v="urn:schemas-microsoft-com:vml" xmlns:w10="urn:schemas-microsoft-com:office:word" xmlns:w="http://schemas.openxmlformats.org/wordprocessingml/2006/main" xmlns:a14="http://schemas.microsoft.com/office/drawing/2010/main">
+                            <a14:hiddenFill xmlns:a14="http://schemas.microsoft.com/office/drawing/2010/main" xmlns:w="http://schemas.openxmlformats.org/wordprocessingml/2006/main" xmlns:w10="urn:schemas-microsoft-com:office:word" xmlns:v="urn:schemas-microsoft-com:vml" xmlns:o="urn:schemas-microsoft-com:office:office" xmlns="">
                               <a:solidFill>
                                 <a:srgbClr val="FFFFFF"/>
                               </a:solidFill>
                             </a14:hiddenFill>
                           </a:ext>
                           <a:ext uri="{91240B29-F687-4f45-9708-019B960494DF}">
-                            <a14:hiddenLine xmlns="" xmlns:o="urn:schemas-microsoft-com:office:office" xmlns:v="urn:schemas-microsoft-com:vml" xmlns:w10="urn:schemas-microsoft-com:office:word" xmlns:w="http://schemas.openxmlformats.org/wordprocessingml/2006/main" xmlns:a14="http://schemas.microsoft.com/office/drawing/2010/main" w="9525">
+                            <a14:hiddenLine xmlns:a14="http://schemas.microsoft.com/office/drawing/2010/main" xmlns:w="http://schemas.openxmlformats.org/wordprocessingml/2006/main" xmlns:w10="urn:schemas-microsoft-com:office:word" xmlns:v="urn:schemas-microsoft-com:vml" xmlns:o="urn:schemas-microsoft-com:office:office" xmlns="" w="9525">
                               <a:solidFill>
                                 <a:srgbClr val="000000"/>
                               </a:solidFill>
@@ -10577,14 +10683,14 @@
                         </a:ln>
                         <a:extLst>
                           <a:ext uri="{909E8E84-426E-40dd-AFC4-6F175D3DCCD1}">
-                            <a14:hiddenFill xmlns="" xmlns:o="urn:schemas-microsoft-com:office:office" xmlns:v="urn:schemas-microsoft-com:vml" xmlns:w10="urn:schemas-microsoft-com:office:word" xmlns:w="http://schemas.openxmlformats.org/wordprocessingml/2006/main" xmlns:a14="http://schemas.microsoft.com/office/drawing/2010/main">
+                            <a14:hiddenFill xmlns:a14="http://schemas.microsoft.com/office/drawing/2010/main" xmlns:w="http://schemas.openxmlformats.org/wordprocessingml/2006/main" xmlns:w10="urn:schemas-microsoft-com:office:word" xmlns:v="urn:schemas-microsoft-com:vml" xmlns:o="urn:schemas-microsoft-com:office:office" xmlns="">
                               <a:solidFill>
                                 <a:srgbClr val="FFFFFF"/>
                               </a:solidFill>
                             </a14:hiddenFill>
                           </a:ext>
                           <a:ext uri="{91240B29-F687-4f45-9708-019B960494DF}">
-                            <a14:hiddenLine xmlns="" xmlns:o="urn:schemas-microsoft-com:office:office" xmlns:v="urn:schemas-microsoft-com:vml" xmlns:w10="urn:schemas-microsoft-com:office:word" xmlns:w="http://schemas.openxmlformats.org/wordprocessingml/2006/main" xmlns:a14="http://schemas.microsoft.com/office/drawing/2010/main" w="9525">
+                            <a14:hiddenLine xmlns:a14="http://schemas.microsoft.com/office/drawing/2010/main" xmlns:w="http://schemas.openxmlformats.org/wordprocessingml/2006/main" xmlns:w10="urn:schemas-microsoft-com:office:word" xmlns:v="urn:schemas-microsoft-com:vml" xmlns:o="urn:schemas-microsoft-com:office:office" xmlns="" w="9525">
                               <a:solidFill>
                                 <a:srgbClr val="000000"/>
                               </a:solidFill>
@@ -10913,12 +11019,12 @@
                         <a:effectLst/>
                         <a:extLst>
                           <a:ext uri="{909E8E84-426E-40dd-AFC4-6F175D3DCCD1}">
-                            <a14:hiddenFill xmlns="" xmlns:o="urn:schemas-microsoft-com:office:office" xmlns:v="urn:schemas-microsoft-com:vml" xmlns:w10="urn:schemas-microsoft-com:office:word" xmlns:w="http://schemas.openxmlformats.org/wordprocessingml/2006/main" xmlns:a14="http://schemas.microsoft.com/office/drawing/2010/main">
+                            <a14:hiddenFill xmlns:a14="http://schemas.microsoft.com/office/drawing/2010/main" xmlns:w="http://schemas.openxmlformats.org/wordprocessingml/2006/main" xmlns:w10="urn:schemas-microsoft-com:office:word" xmlns:v="urn:schemas-microsoft-com:vml" xmlns:o="urn:schemas-microsoft-com:office:office" xmlns="">
                               <a:noFill/>
                             </a14:hiddenFill>
                           </a:ext>
                           <a:ext uri="{AF507438-7753-43e0-B8FC-AC1667EBCBE1}">
-                            <a14:hiddenEffects xmlns="" xmlns:o="urn:schemas-microsoft-com:office:office" xmlns:v="urn:schemas-microsoft-com:vml" xmlns:w10="urn:schemas-microsoft-com:office:word" xmlns:w="http://schemas.openxmlformats.org/wordprocessingml/2006/main" xmlns:a14="http://schemas.microsoft.com/office/drawing/2010/main">
+                            <a14:hiddenEffects xmlns:a14="http://schemas.microsoft.com/office/drawing/2010/main" xmlns:w="http://schemas.openxmlformats.org/wordprocessingml/2006/main" xmlns:w10="urn:schemas-microsoft-com:office:word" xmlns:v="urn:schemas-microsoft-com:vml" xmlns:o="urn:schemas-microsoft-com:office:office" xmlns="">
                               <a:effectLst>
                                 <a:outerShdw blurRad="40000" dist="20000" dir="5400000" rotWithShape="0">
                                   <a:srgbClr val="000000">
@@ -11034,7 +11140,7 @@
         <v:path o:extrusionok="f" gradientshapeok="t" o:connecttype="rect"/>
         <o:lock v:ext="edit" aspectratio="t"/>
       </v:shapetype>
-      <v:shape id="_x0000_i1033" type="#_x0000_t75" style="width:1238pt;height:912.3pt;visibility:visible;mso-wrap-style:square" o:bullet="t">
+      <v:shape id="_x0000_i1039" type="#_x0000_t75" style="width:1238.1pt;height:912.15pt;visibility:visible;mso-wrap-style:square" o:bullet="t">
         <v:imagedata r:id="rId1" o:title=""/>
       </v:shape>
     </w:pict>
@@ -13443,12 +13549,12 @@
         <a:effectLst/>
         <a:extLst>
           <a:ext uri="{909E8E84-426E-40dd-AFC4-6F175D3DCCD1}">
-            <a14:hiddenFill xmlns:wpc="http://schemas.microsoft.com/office/word/2010/wordprocessingCanvas" xmlns:mc="http://schemas.openxmlformats.org/markup-compatibility/2006" xmlns:r="http://schemas.openxmlformats.org/officeDocument/2006/relationships" xmlns:m="http://schemas.openxmlformats.org/officeDocument/2006/math" xmlns:wp14="http://schemas.microsoft.com/office/word/2010/wordprocessingDrawing" xmlns:wp="http://schemas.openxmlformats.org/drawingml/2006/wordprocessingDrawing" xmlns:w14="http://schemas.microsoft.com/office/word/2010/wordml" xmlns:w15="http://schemas.microsoft.com/office/word/2012/wordml" xmlns:wpg="http://schemas.microsoft.com/office/word/2010/wordprocessingGroup" xmlns:wpi="http://schemas.microsoft.com/office/word/2010/wordprocessingInk" xmlns:wne="http://schemas.microsoft.com/office/word/2006/wordml" xmlns:wps="http://schemas.microsoft.com/office/word/2010/wordprocessingShape" xmlns="" xmlns:mo="http://schemas.microsoft.com/office/mac/office/2008/main" xmlns:mv="urn:schemas-microsoft-com:mac:vml" xmlns:o="urn:schemas-microsoft-com:office:office" xmlns:v="urn:schemas-microsoft-com:vml" xmlns:w10="urn:schemas-microsoft-com:office:word" xmlns:w="http://schemas.openxmlformats.org/wordprocessingml/2006/main" xmlns:a14="http://schemas.microsoft.com/office/drawing/2010/main">
+            <a14:hiddenFill xmlns:a14="http://schemas.microsoft.com/office/drawing/2010/main" xmlns:w="http://schemas.openxmlformats.org/wordprocessingml/2006/main" xmlns:w10="urn:schemas-microsoft-com:office:word" xmlns:v="urn:schemas-microsoft-com:vml" xmlns:o="urn:schemas-microsoft-com:office:office" xmlns:mv="urn:schemas-microsoft-com:mac:vml" xmlns:mo="http://schemas.microsoft.com/office/mac/office/2008/main" xmlns="" xmlns:wps="http://schemas.microsoft.com/office/word/2010/wordprocessingShape" xmlns:wne="http://schemas.microsoft.com/office/word/2006/wordml" xmlns:wpi="http://schemas.microsoft.com/office/word/2010/wordprocessingInk" xmlns:wpg="http://schemas.microsoft.com/office/word/2010/wordprocessingGroup" xmlns:w15="http://schemas.microsoft.com/office/word/2012/wordml" xmlns:w14="http://schemas.microsoft.com/office/word/2010/wordml" xmlns:wp="http://schemas.openxmlformats.org/drawingml/2006/wordprocessingDrawing" xmlns:wp14="http://schemas.microsoft.com/office/word/2010/wordprocessingDrawing" xmlns:m="http://schemas.openxmlformats.org/officeDocument/2006/math" xmlns:r="http://schemas.openxmlformats.org/officeDocument/2006/relationships" xmlns:mc="http://schemas.openxmlformats.org/markup-compatibility/2006" xmlns:wpc="http://schemas.microsoft.com/office/word/2010/wordprocessingCanvas">
               <a:noFill/>
             </a14:hiddenFill>
           </a:ext>
           <a:ext uri="{AF507438-7753-43e0-B8FC-AC1667EBCBE1}">
-            <a14:hiddenEffects xmlns:wpc="http://schemas.microsoft.com/office/word/2010/wordprocessingCanvas" xmlns:mc="http://schemas.openxmlformats.org/markup-compatibility/2006" xmlns:r="http://schemas.openxmlformats.org/officeDocument/2006/relationships" xmlns:m="http://schemas.openxmlformats.org/officeDocument/2006/math" xmlns:wp14="http://schemas.microsoft.com/office/word/2010/wordprocessingDrawing" xmlns:wp="http://schemas.openxmlformats.org/drawingml/2006/wordprocessingDrawing" xmlns:w14="http://schemas.microsoft.com/office/word/2010/wordml" xmlns:w15="http://schemas.microsoft.com/office/word/2012/wordml" xmlns:wpg="http://schemas.microsoft.com/office/word/2010/wordprocessingGroup" xmlns:wpi="http://schemas.microsoft.com/office/word/2010/wordprocessingInk" xmlns:wne="http://schemas.microsoft.com/office/word/2006/wordml" xmlns:wps="http://schemas.microsoft.com/office/word/2010/wordprocessingShape" xmlns="" xmlns:mo="http://schemas.microsoft.com/office/mac/office/2008/main" xmlns:mv="urn:schemas-microsoft-com:mac:vml" xmlns:o="urn:schemas-microsoft-com:office:office" xmlns:v="urn:schemas-microsoft-com:vml" xmlns:w10="urn:schemas-microsoft-com:office:word" xmlns:w="http://schemas.openxmlformats.org/wordprocessingml/2006/main" xmlns:a14="http://schemas.microsoft.com/office/drawing/2010/main">
+            <a14:hiddenEffects xmlns:a14="http://schemas.microsoft.com/office/drawing/2010/main" xmlns:w="http://schemas.openxmlformats.org/wordprocessingml/2006/main" xmlns:w10="urn:schemas-microsoft-com:office:word" xmlns:v="urn:schemas-microsoft-com:vml" xmlns:o="urn:schemas-microsoft-com:office:office" xmlns:mv="urn:schemas-microsoft-com:mac:vml" xmlns:mo="http://schemas.microsoft.com/office/mac/office/2008/main" xmlns="" xmlns:wps="http://schemas.microsoft.com/office/word/2010/wordprocessingShape" xmlns:wne="http://schemas.microsoft.com/office/word/2006/wordml" xmlns:wpi="http://schemas.microsoft.com/office/word/2010/wordprocessingInk" xmlns:wpg="http://schemas.microsoft.com/office/word/2010/wordprocessingGroup" xmlns:w15="http://schemas.microsoft.com/office/word/2012/wordml" xmlns:w14="http://schemas.microsoft.com/office/word/2010/wordml" xmlns:wp="http://schemas.openxmlformats.org/drawingml/2006/wordprocessingDrawing" xmlns:wp14="http://schemas.microsoft.com/office/word/2010/wordprocessingDrawing" xmlns:m="http://schemas.openxmlformats.org/officeDocument/2006/math" xmlns:r="http://schemas.openxmlformats.org/officeDocument/2006/relationships" xmlns:mc="http://schemas.openxmlformats.org/markup-compatibility/2006" xmlns:wpc="http://schemas.microsoft.com/office/word/2010/wordprocessingCanvas">
               <a:effectLst>
                 <a:outerShdw blurRad="40000" dist="20000" dir="5400000" rotWithShape="0">
                   <a:srgbClr val="000000">
@@ -13471,14 +13577,14 @@
         </a:ln>
         <a:extLst>
           <a:ext uri="{909E8E84-426E-40dd-AFC4-6F175D3DCCD1}">
-            <a14:hiddenFill xmlns:wpc="http://schemas.microsoft.com/office/word/2010/wordprocessingCanvas" xmlns:mc="http://schemas.openxmlformats.org/markup-compatibility/2006" xmlns:r="http://schemas.openxmlformats.org/officeDocument/2006/relationships" xmlns:m="http://schemas.openxmlformats.org/officeDocument/2006/math" xmlns:wp14="http://schemas.microsoft.com/office/word/2010/wordprocessingDrawing" xmlns:wp="http://schemas.openxmlformats.org/drawingml/2006/wordprocessingDrawing" xmlns:w14="http://schemas.microsoft.com/office/word/2010/wordml" xmlns:w15="http://schemas.microsoft.com/office/word/2012/wordml" xmlns:wpg="http://schemas.microsoft.com/office/word/2010/wordprocessingGroup" xmlns:wpi="http://schemas.microsoft.com/office/word/2010/wordprocessingInk" xmlns:wne="http://schemas.microsoft.com/office/word/2006/wordml" xmlns:wps="http://schemas.microsoft.com/office/word/2010/wordprocessingShape" xmlns="" xmlns:mo="http://schemas.microsoft.com/office/mac/office/2008/main" xmlns:mv="urn:schemas-microsoft-com:mac:vml" xmlns:o="urn:schemas-microsoft-com:office:office" xmlns:v="urn:schemas-microsoft-com:vml" xmlns:w10="urn:schemas-microsoft-com:office:word" xmlns:w="http://schemas.openxmlformats.org/wordprocessingml/2006/main" xmlns:a14="http://schemas.microsoft.com/office/drawing/2010/main">
+            <a14:hiddenFill xmlns:a14="http://schemas.microsoft.com/office/drawing/2010/main" xmlns:w="http://schemas.openxmlformats.org/wordprocessingml/2006/main" xmlns:w10="urn:schemas-microsoft-com:office:word" xmlns:v="urn:schemas-microsoft-com:vml" xmlns:o="urn:schemas-microsoft-com:office:office" xmlns:mv="urn:schemas-microsoft-com:mac:vml" xmlns:mo="http://schemas.microsoft.com/office/mac/office/2008/main" xmlns="" xmlns:wps="http://schemas.microsoft.com/office/word/2010/wordprocessingShape" xmlns:wne="http://schemas.microsoft.com/office/word/2006/wordml" xmlns:wpi="http://schemas.microsoft.com/office/word/2010/wordprocessingInk" xmlns:wpg="http://schemas.microsoft.com/office/word/2010/wordprocessingGroup" xmlns:w15="http://schemas.microsoft.com/office/word/2012/wordml" xmlns:w14="http://schemas.microsoft.com/office/word/2010/wordml" xmlns:wp="http://schemas.openxmlformats.org/drawingml/2006/wordprocessingDrawing" xmlns:wp14="http://schemas.microsoft.com/office/word/2010/wordprocessingDrawing" xmlns:m="http://schemas.openxmlformats.org/officeDocument/2006/math" xmlns:r="http://schemas.openxmlformats.org/officeDocument/2006/relationships" xmlns:mc="http://schemas.openxmlformats.org/markup-compatibility/2006" xmlns:wpc="http://schemas.microsoft.com/office/word/2010/wordprocessingCanvas">
               <a:solidFill>
                 <a:srgbClr val="FFFFFF"/>
               </a:solidFill>
             </a14:hiddenFill>
           </a:ext>
           <a:ext uri="{91240B29-F687-4f45-9708-019B960494DF}">
-            <a14:hiddenLine xmlns:wpc="http://schemas.microsoft.com/office/word/2010/wordprocessingCanvas" xmlns:mc="http://schemas.openxmlformats.org/markup-compatibility/2006" xmlns:r="http://schemas.openxmlformats.org/officeDocument/2006/relationships" xmlns:m="http://schemas.openxmlformats.org/officeDocument/2006/math" xmlns:wp14="http://schemas.microsoft.com/office/word/2010/wordprocessingDrawing" xmlns:wp="http://schemas.openxmlformats.org/drawingml/2006/wordprocessingDrawing" xmlns:w14="http://schemas.microsoft.com/office/word/2010/wordml" xmlns:w15="http://schemas.microsoft.com/office/word/2012/wordml" xmlns:wpg="http://schemas.microsoft.com/office/word/2010/wordprocessingGroup" xmlns:wpi="http://schemas.microsoft.com/office/word/2010/wordprocessingInk" xmlns:wne="http://schemas.microsoft.com/office/word/2006/wordml" xmlns:wps="http://schemas.microsoft.com/office/word/2010/wordprocessingShape" xmlns="" xmlns:mo="http://schemas.microsoft.com/office/mac/office/2008/main" xmlns:mv="urn:schemas-microsoft-com:mac:vml" xmlns:o="urn:schemas-microsoft-com:office:office" xmlns:v="urn:schemas-microsoft-com:vml" xmlns:w10="urn:schemas-microsoft-com:office:word" xmlns:w="http://schemas.openxmlformats.org/wordprocessingml/2006/main" xmlns:a14="http://schemas.microsoft.com/office/drawing/2010/main" w="9525">
+            <a14:hiddenLine xmlns:a14="http://schemas.microsoft.com/office/drawing/2010/main" xmlns:w="http://schemas.openxmlformats.org/wordprocessingml/2006/main" xmlns:w10="urn:schemas-microsoft-com:office:word" xmlns:v="urn:schemas-microsoft-com:vml" xmlns:o="urn:schemas-microsoft-com:office:office" xmlns:mv="urn:schemas-microsoft-com:mac:vml" xmlns:mo="http://schemas.microsoft.com/office/mac/office/2008/main" xmlns="" xmlns:wps="http://schemas.microsoft.com/office/word/2010/wordprocessingShape" xmlns:wne="http://schemas.microsoft.com/office/word/2006/wordml" xmlns:wpi="http://schemas.microsoft.com/office/word/2010/wordprocessingInk" xmlns:wpg="http://schemas.microsoft.com/office/word/2010/wordprocessingGroup" xmlns:w15="http://schemas.microsoft.com/office/word/2012/wordml" xmlns:w14="http://schemas.microsoft.com/office/word/2010/wordml" xmlns:wp="http://schemas.openxmlformats.org/drawingml/2006/wordprocessingDrawing" xmlns:wp14="http://schemas.microsoft.com/office/word/2010/wordprocessingDrawing" xmlns:m="http://schemas.openxmlformats.org/officeDocument/2006/math" xmlns:r="http://schemas.openxmlformats.org/officeDocument/2006/relationships" xmlns:mc="http://schemas.openxmlformats.org/markup-compatibility/2006" xmlns:wpc="http://schemas.microsoft.com/office/word/2010/wordprocessingCanvas" w="9525">
               <a:solidFill>
                 <a:srgbClr val="000000"/>
               </a:solidFill>
@@ -13509,7 +13615,7 @@
 </file>
 
 <file path=customXml/itemProps1.xml><?xml version="1.0" encoding="utf-8"?>
-<ds:datastoreItem xmlns:ds="http://schemas.openxmlformats.org/officeDocument/2006/customXml" ds:itemID="{DD0D0E72-18F3-304B-91C0-20F0B9085A33}">
+<ds:datastoreItem xmlns:ds="http://schemas.openxmlformats.org/officeDocument/2006/customXml" ds:itemID="{FFA27BFF-94FA-BA4E-A47D-23B49DC0D7F6}">
   <ds:schemaRefs>
     <ds:schemaRef ds:uri="http://schemas.openxmlformats.org/officeDocument/2006/bibliography"/>
   </ds:schemaRefs>

</xml_diff>

<commit_message>
👨🏾‍💻 add Core Services
</commit_message>
<xml_diff>
--- a/docs/MagahisResume.docx
+++ b/docs/MagahisResume.docx
@@ -6,8 +6,6 @@
       <w:pPr>
         <w:spacing w:after="0"/>
       </w:pPr>
-      <w:bookmarkStart w:id="0" w:name="_GoBack"/>
-      <w:bookmarkEnd w:id="0"/>
       <w:r>
         <w:rPr>
           <w:noProof/>
@@ -864,6 +862,275 @@
                                   <w:sz w:val="20"/>
                                   <w:szCs w:val="20"/>
                                 </w:rPr>
+                                <w:t>Create, maintain, and support RESTful APIs in a microservice architecture</w:t>
+                              </w:r>
+                            </w:p>
+                            <w:p>
+                              <w:pPr>
+                                <w:pStyle w:val="ListParagraph"/>
+                                <w:numPr>
+                                  <w:ilvl w:val="0"/>
+                                  <w:numId w:val="1"/>
+                                </w:numPr>
+                                <w:spacing w:after="0" w:line="276" w:lineRule="auto"/>
+                                <w:rPr>
+                                  <w:rFonts w:ascii="Open Sans" w:hAnsi="Open Sans"/>
+                                  <w:color w:val="404040" w:themeColor="text1" w:themeTint="BF"/>
+                                  <w:sz w:val="20"/>
+                                  <w:szCs w:val="20"/>
+                                </w:rPr>
+                              </w:pPr>
+                              <w:r>
+                                <w:rPr>
+                                  <w:rFonts w:ascii="Open Sans" w:hAnsi="Open Sans"/>
+                                  <w:color w:val="404040" w:themeColor="text1" w:themeTint="BF"/>
+                                  <w:sz w:val="20"/>
+                                  <w:szCs w:val="20"/>
+                                </w:rPr>
+                                <w:t>Utilize Git and GitHub for version control and code reviews</w:t>
+                              </w:r>
+                            </w:p>
+                            <w:p>
+                              <w:pPr>
+                                <w:pStyle w:val="ListParagraph"/>
+                                <w:numPr>
+                                  <w:ilvl w:val="0"/>
+                                  <w:numId w:val="1"/>
+                                </w:numPr>
+                                <w:spacing w:after="0" w:line="276" w:lineRule="auto"/>
+                                <w:rPr>
+                                  <w:rFonts w:ascii="Open Sans" w:hAnsi="Open Sans"/>
+                                  <w:color w:val="404040" w:themeColor="text1" w:themeTint="BF"/>
+                                  <w:sz w:val="20"/>
+                                  <w:szCs w:val="20"/>
+                                </w:rPr>
+                              </w:pPr>
+                              <w:r>
+                                <w:rPr>
+                                  <w:rFonts w:ascii="Open Sans" w:hAnsi="Open Sans"/>
+                                  <w:color w:val="404040" w:themeColor="text1" w:themeTint="BF"/>
+                                  <w:sz w:val="20"/>
+                                  <w:szCs w:val="20"/>
+                                </w:rPr>
+                                <w:t>Austin Culture Club president</w:t>
+                              </w:r>
+                            </w:p>
+                            <w:p>
+                              <w:pPr>
+                                <w:pStyle w:val="ListParagraph"/>
+                                <w:numPr>
+                                  <w:ilvl w:val="0"/>
+                                  <w:numId w:val="1"/>
+                                </w:numPr>
+                                <w:spacing w:after="0" w:line="276" w:lineRule="auto"/>
+                                <w:rPr>
+                                  <w:rFonts w:ascii="Open Sans" w:hAnsi="Open Sans"/>
+                                  <w:color w:val="404040" w:themeColor="text1" w:themeTint="BF"/>
+                                  <w:sz w:val="20"/>
+                                  <w:szCs w:val="20"/>
+                                </w:rPr>
+                              </w:pPr>
+                              <w:r>
+                                <w:rPr>
+                                  <w:rFonts w:ascii="Open Sans" w:hAnsi="Open Sans"/>
+                                  <w:color w:val="404040" w:themeColor="text1" w:themeTint="BF"/>
+                                  <w:sz w:val="20"/>
+                                  <w:szCs w:val="20"/>
+                                </w:rPr>
+                                <w:t xml:space="preserve">Monitor services with DataDog and </w:t>
+                              </w:r>
+                              <w:r>
+                                <w:rPr>
+                                  <w:rFonts w:ascii="Open Sans" w:hAnsi="Open Sans"/>
+                                  <w:color w:val="404040" w:themeColor="text1" w:themeTint="BF"/>
+                                  <w:sz w:val="20"/>
+                                  <w:szCs w:val="20"/>
+                                </w:rPr>
+                                <w:t>PagerDuty</w:t>
+                              </w:r>
+                            </w:p>
+                            <w:p>
+                              <w:pPr>
+                                <w:pStyle w:val="ListParagraph"/>
+                                <w:numPr>
+                                  <w:ilvl w:val="0"/>
+                                  <w:numId w:val="1"/>
+                                </w:numPr>
+                                <w:spacing w:after="0" w:line="276" w:lineRule="auto"/>
+                                <w:rPr>
+                                  <w:rFonts w:ascii="Open Sans" w:hAnsi="Open Sans"/>
+                                  <w:color w:val="404040" w:themeColor="text1" w:themeTint="BF"/>
+                                  <w:sz w:val="20"/>
+                                  <w:szCs w:val="20"/>
+                                </w:rPr>
+                              </w:pPr>
+                              <w:r>
+                                <w:rPr>
+                                  <w:rFonts w:ascii="Open Sans" w:hAnsi="Open Sans"/>
+                                  <w:color w:val="404040" w:themeColor="text1" w:themeTint="BF"/>
+                                  <w:sz w:val="20"/>
+                                  <w:szCs w:val="20"/>
+                                </w:rPr>
+                                <w:t>Contribute to knowledge base and documentation</w:t>
+                              </w:r>
+                              <w:r>
+                                <w:rPr>
+                                  <w:rFonts w:ascii="Open Sans" w:hAnsi="Open Sans"/>
+                                  <w:color w:val="404040" w:themeColor="text1" w:themeTint="BF"/>
+                                  <w:sz w:val="20"/>
+                                  <w:szCs w:val="20"/>
+                                </w:rPr>
+                                <w:t xml:space="preserve"> </w:t>
+                              </w:r>
+                            </w:p>
+                            <w:p>
+                              <w:pPr>
+                                <w:pStyle w:val="ListParagraph"/>
+                                <w:numPr>
+                                  <w:ilvl w:val="0"/>
+                                  <w:numId w:val="1"/>
+                                </w:numPr>
+                                <w:spacing w:after="0" w:line="276" w:lineRule="auto"/>
+                                <w:rPr>
+                                  <w:rFonts w:ascii="Open Sans" w:hAnsi="Open Sans"/>
+                                  <w:color w:val="404040" w:themeColor="text1" w:themeTint="BF"/>
+                                  <w:sz w:val="20"/>
+                                  <w:szCs w:val="20"/>
+                                </w:rPr>
+                              </w:pPr>
+                              <w:r>
+                                <w:rPr>
+                                  <w:rFonts w:ascii="Open Sans" w:hAnsi="Open Sans"/>
+                                  <w:color w:val="404040" w:themeColor="text1" w:themeTint="BF"/>
+                                  <w:sz w:val="20"/>
+                                  <w:szCs w:val="20"/>
+                                </w:rPr>
+                                <w:t>Ship code in CI/CD workflow</w:t>
+                              </w:r>
+                            </w:p>
+                            <w:p>
+                              <w:pPr>
+                                <w:spacing w:after="0" w:line="276" w:lineRule="auto"/>
+                                <w:rPr>
+                                  <w:rFonts w:ascii="Open Sans" w:hAnsi="Open Sans"/>
+                                  <w:color w:val="404040" w:themeColor="text1" w:themeTint="BF"/>
+                                  <w:sz w:val="20"/>
+                                  <w:szCs w:val="20"/>
+                                </w:rPr>
+                              </w:pPr>
+                              <w:r>
+                                <w:rPr>
+                                  <w:rFonts w:ascii="Open Sans" w:hAnsi="Open Sans"/>
+                                  <w:color w:val="404040" w:themeColor="text1" w:themeTint="BF"/>
+                                  <w:sz w:val="20"/>
+                                  <w:szCs w:val="20"/>
+                                </w:rPr>
+                                <w:t>Core Services</w:t>
+                              </w:r>
+                            </w:p>
+                            <w:p>
+                              <w:pPr>
+                                <w:pStyle w:val="ListParagraph"/>
+                                <w:numPr>
+                                  <w:ilvl w:val="0"/>
+                                  <w:numId w:val="1"/>
+                                </w:numPr>
+                                <w:spacing w:after="0" w:line="276" w:lineRule="auto"/>
+                                <w:rPr>
+                                  <w:rFonts w:ascii="Open Sans" w:hAnsi="Open Sans"/>
+                                  <w:color w:val="404040" w:themeColor="text1" w:themeTint="BF"/>
+                                  <w:sz w:val="20"/>
+                                  <w:szCs w:val="20"/>
+                                </w:rPr>
+                              </w:pPr>
+                              <w:r>
+                                <w:rPr>
+                                  <w:rFonts w:ascii="Open Sans" w:hAnsi="Open Sans"/>
+                                  <w:color w:val="404040" w:themeColor="text1" w:themeTint="BF"/>
+                                  <w:sz w:val="20"/>
+                                  <w:szCs w:val="20"/>
+                                </w:rPr>
+                                <w:t>Asset management</w:t>
+                              </w:r>
+                              <w:r>
+                                <w:rPr>
+                                  <w:rFonts w:ascii="Open Sans" w:hAnsi="Open Sans"/>
+                                  <w:color w:val="404040" w:themeColor="text1" w:themeTint="BF"/>
+                                  <w:sz w:val="20"/>
+                                  <w:szCs w:val="20"/>
+                                </w:rPr>
+                                <w:t xml:space="preserve"> and data ingestion backend services</w:t>
+                              </w:r>
+                            </w:p>
+                            <w:p>
+                              <w:pPr>
+                                <w:pStyle w:val="ListParagraph"/>
+                                <w:numPr>
+                                  <w:ilvl w:val="0"/>
+                                  <w:numId w:val="1"/>
+                                </w:numPr>
+                                <w:spacing w:after="0" w:line="276" w:lineRule="auto"/>
+                                <w:rPr>
+                                  <w:rFonts w:ascii="Open Sans" w:hAnsi="Open Sans"/>
+                                  <w:color w:val="404040" w:themeColor="text1" w:themeTint="BF"/>
+                                  <w:sz w:val="20"/>
+                                  <w:szCs w:val="20"/>
+                                </w:rPr>
+                              </w:pPr>
+                              <w:r>
+                                <w:rPr>
+                                  <w:rFonts w:ascii="Open Sans" w:hAnsi="Open Sans"/>
+                                  <w:color w:val="404040" w:themeColor="text1" w:themeTint="BF"/>
+                                  <w:sz w:val="20"/>
+                                  <w:szCs w:val="20"/>
+                                </w:rPr>
+                                <w:t>Work closely with UI to produce Asset UI feature</w:t>
+                              </w:r>
+                              <w:bookmarkStart w:id="0" w:name="_GoBack"/>
+                              <w:bookmarkEnd w:id="0"/>
+                            </w:p>
+                            <w:p>
+                              <w:pPr>
+                                <w:spacing w:after="0" w:line="276" w:lineRule="auto"/>
+                                <w:rPr>
+                                  <w:rFonts w:ascii="Open Sans" w:hAnsi="Open Sans"/>
+                                  <w:color w:val="404040" w:themeColor="text1" w:themeTint="BF"/>
+                                  <w:sz w:val="20"/>
+                                  <w:szCs w:val="20"/>
+                                </w:rPr>
+                              </w:pPr>
+                              <w:r>
+                                <w:rPr>
+                                  <w:rFonts w:ascii="Open Sans" w:hAnsi="Open Sans"/>
+                                  <w:color w:val="404040" w:themeColor="text1" w:themeTint="BF"/>
+                                  <w:sz w:val="20"/>
+                                  <w:szCs w:val="20"/>
+                                </w:rPr>
+                                <w:t>Platform Services</w:t>
+                              </w:r>
+                            </w:p>
+                            <w:p>
+                              <w:pPr>
+                                <w:pStyle w:val="ListParagraph"/>
+                                <w:numPr>
+                                  <w:ilvl w:val="0"/>
+                                  <w:numId w:val="1"/>
+                                </w:numPr>
+                                <w:spacing w:after="0" w:line="276" w:lineRule="auto"/>
+                                <w:rPr>
+                                  <w:rFonts w:ascii="Open Sans" w:hAnsi="Open Sans"/>
+                                  <w:color w:val="404040" w:themeColor="text1" w:themeTint="BF"/>
+                                  <w:sz w:val="20"/>
+                                  <w:szCs w:val="20"/>
+                                </w:rPr>
+                              </w:pPr>
+                              <w:r>
+                                <w:rPr>
+                                  <w:rFonts w:ascii="Open Sans" w:hAnsi="Open Sans"/>
+                                  <w:color w:val="404040" w:themeColor="text1" w:themeTint="BF"/>
+                                  <w:sz w:val="20"/>
+                                  <w:szCs w:val="20"/>
+                                </w:rPr>
                                 <w:t>L</w:t>
                               </w:r>
                               <w:r>
@@ -1173,25 +1440,7 @@
                                   <w:sz w:val="20"/>
                                   <w:szCs w:val="20"/>
                                 </w:rPr>
-                                <w:t xml:space="preserve">Design, </w:t>
-                              </w:r>
-                              <w:r>
-                                <w:rPr>
-                                  <w:rFonts w:ascii="Open Sans" w:hAnsi="Open Sans"/>
-                                  <w:color w:val="404040" w:themeColor="text1" w:themeTint="BF"/>
-                                  <w:sz w:val="20"/>
-                                  <w:szCs w:val="20"/>
-                                </w:rPr>
-                                <w:t>i</w:t>
-                              </w:r>
-                              <w:r>
-                                <w:rPr>
-                                  <w:rFonts w:ascii="Open Sans" w:hAnsi="Open Sans"/>
-                                  <w:color w:val="404040" w:themeColor="text1" w:themeTint="BF"/>
-                                  <w:sz w:val="20"/>
-                                  <w:szCs w:val="20"/>
-                                </w:rPr>
-                                <w:t xml:space="preserve">mplement code for account </w:t>
+                                <w:t xml:space="preserve">Account </w:t>
                               </w:r>
                               <w:r>
                                 <w:rPr>
@@ -1209,296 +1458,8 @@
                                   <w:sz w:val="20"/>
                                   <w:szCs w:val="20"/>
                                 </w:rPr>
-                                <w:t>, telemetry, and notifications</w:t>
+                                <w:t>, telemetry, and notification services</w:t>
                               </w:r>
-                            </w:p>
-                            <w:p>
-                              <w:pPr>
-                                <w:pStyle w:val="ListParagraph"/>
-                                <w:numPr>
-                                  <w:ilvl w:val="0"/>
-                                  <w:numId w:val="1"/>
-                                </w:numPr>
-                                <w:spacing w:after="0" w:line="276" w:lineRule="auto"/>
-                                <w:rPr>
-                                  <w:rFonts w:ascii="Open Sans" w:hAnsi="Open Sans"/>
-                                  <w:color w:val="404040" w:themeColor="text1" w:themeTint="BF"/>
-                                  <w:sz w:val="20"/>
-                                  <w:szCs w:val="20"/>
-                                </w:rPr>
-                              </w:pPr>
-                              <w:r>
-                                <w:rPr>
-                                  <w:rFonts w:ascii="Open Sans" w:hAnsi="Open Sans"/>
-                                  <w:color w:val="404040" w:themeColor="text1" w:themeTint="BF"/>
-                                  <w:sz w:val="20"/>
-                                  <w:szCs w:val="20"/>
-                                </w:rPr>
-                                <w:t xml:space="preserve">Create, maintain, and support RESTful APIs </w:t>
-                              </w:r>
-                              <w:r>
-                                <w:rPr>
-                                  <w:rFonts w:ascii="Open Sans" w:hAnsi="Open Sans"/>
-                                  <w:color w:val="404040" w:themeColor="text1" w:themeTint="BF"/>
-                                  <w:sz w:val="20"/>
-                                  <w:szCs w:val="20"/>
-                                </w:rPr>
-                                <w:t>in a</w:t>
-                              </w:r>
-                              <w:r>
-                                <w:rPr>
-                                  <w:rFonts w:ascii="Open Sans" w:hAnsi="Open Sans"/>
-                                  <w:color w:val="404040" w:themeColor="text1" w:themeTint="BF"/>
-                                  <w:sz w:val="20"/>
-                                  <w:szCs w:val="20"/>
-                                </w:rPr>
-                                <w:t xml:space="preserve"> microservice architecture</w:t>
-                              </w:r>
-                            </w:p>
-                            <w:p>
-                              <w:pPr>
-                                <w:pStyle w:val="ListParagraph"/>
-                                <w:numPr>
-                                  <w:ilvl w:val="0"/>
-                                  <w:numId w:val="1"/>
-                                </w:numPr>
-                                <w:spacing w:after="0" w:line="276" w:lineRule="auto"/>
-                                <w:rPr>
-                                  <w:rFonts w:ascii="Open Sans" w:hAnsi="Open Sans"/>
-                                  <w:color w:val="404040" w:themeColor="text1" w:themeTint="BF"/>
-                                  <w:sz w:val="20"/>
-                                  <w:szCs w:val="20"/>
-                                </w:rPr>
-                              </w:pPr>
-                              <w:r>
-                                <w:rPr>
-                                  <w:rFonts w:ascii="Open Sans" w:hAnsi="Open Sans"/>
-                                  <w:color w:val="404040" w:themeColor="text1" w:themeTint="BF"/>
-                                  <w:sz w:val="20"/>
-                                  <w:szCs w:val="20"/>
-                                </w:rPr>
-                                <w:t>Mitigate anomalies for accounts and ensure proper feature enablement</w:t>
-                              </w:r>
-                            </w:p>
-                            <w:p>
-                              <w:pPr>
-                                <w:pStyle w:val="ListParagraph"/>
-                                <w:numPr>
-                                  <w:ilvl w:val="0"/>
-                                  <w:numId w:val="1"/>
-                                </w:numPr>
-                                <w:spacing w:after="0" w:line="276" w:lineRule="auto"/>
-                                <w:rPr>
-                                  <w:rFonts w:ascii="Open Sans" w:hAnsi="Open Sans"/>
-                                  <w:color w:val="404040" w:themeColor="text1" w:themeTint="BF"/>
-                                  <w:sz w:val="20"/>
-                                  <w:szCs w:val="20"/>
-                                </w:rPr>
-                              </w:pPr>
-                              <w:r>
-                                <w:rPr>
-                                  <w:rFonts w:ascii="Open Sans" w:hAnsi="Open Sans"/>
-                                  <w:color w:val="404040" w:themeColor="text1" w:themeTint="BF"/>
-                                  <w:sz w:val="20"/>
-                                  <w:szCs w:val="20"/>
-                                </w:rPr>
-                                <w:t>Ship code in CI/CD workflow</w:t>
-                              </w:r>
-                            </w:p>
-                            <w:p>
-                              <w:pPr>
-                                <w:pStyle w:val="ListParagraph"/>
-                                <w:numPr>
-                                  <w:ilvl w:val="0"/>
-                                  <w:numId w:val="1"/>
-                                </w:numPr>
-                                <w:spacing w:after="0" w:line="276" w:lineRule="auto"/>
-                                <w:rPr>
-                                  <w:rFonts w:ascii="Open Sans" w:hAnsi="Open Sans"/>
-                                  <w:color w:val="404040" w:themeColor="text1" w:themeTint="BF"/>
-                                  <w:sz w:val="20"/>
-                                  <w:szCs w:val="20"/>
-                                </w:rPr>
-                              </w:pPr>
-                              <w:r>
-                                <w:rPr>
-                                  <w:rFonts w:ascii="Open Sans" w:hAnsi="Open Sans"/>
-                                  <w:color w:val="404040" w:themeColor="text1" w:themeTint="BF"/>
-                                  <w:sz w:val="20"/>
-                                  <w:szCs w:val="20"/>
-                                </w:rPr>
-                                <w:t>Sustain TDD by writing Erlang EUnit- and Common-Tests</w:t>
-                              </w:r>
-                            </w:p>
-                            <w:p>
-                              <w:pPr>
-                                <w:pStyle w:val="ListParagraph"/>
-                                <w:numPr>
-                                  <w:ilvl w:val="0"/>
-                                  <w:numId w:val="1"/>
-                                </w:numPr>
-                                <w:spacing w:after="0" w:line="276" w:lineRule="auto"/>
-                                <w:rPr>
-                                  <w:rFonts w:ascii="Open Sans" w:hAnsi="Open Sans"/>
-                                  <w:color w:val="404040" w:themeColor="text1" w:themeTint="BF"/>
-                                  <w:sz w:val="20"/>
-                                  <w:szCs w:val="20"/>
-                                </w:rPr>
-                              </w:pPr>
-                              <w:r>
-                                <w:rPr>
-                                  <w:rFonts w:ascii="Open Sans" w:hAnsi="Open Sans"/>
-                                  <w:color w:val="404040" w:themeColor="text1" w:themeTint="BF"/>
-                                  <w:sz w:val="20"/>
-                                  <w:szCs w:val="20"/>
-                                </w:rPr>
-                                <w:t>Collaborate</w:t>
-                              </w:r>
-                              <w:r>
-                                <w:rPr>
-                                  <w:rFonts w:ascii="Open Sans" w:hAnsi="Open Sans"/>
-                                  <w:color w:val="404040" w:themeColor="text1" w:themeTint="BF"/>
-                                  <w:sz w:val="20"/>
-                                  <w:szCs w:val="20"/>
-                                </w:rPr>
-                                <w:t xml:space="preserve"> on an internationally distributed team of engineers</w:t>
-                              </w:r>
-                            </w:p>
-                            <w:p>
-                              <w:pPr>
-                                <w:pStyle w:val="ListParagraph"/>
-                                <w:numPr>
-                                  <w:ilvl w:val="0"/>
-                                  <w:numId w:val="1"/>
-                                </w:numPr>
-                                <w:spacing w:after="0" w:line="276" w:lineRule="auto"/>
-                                <w:rPr>
-                                  <w:rFonts w:ascii="Open Sans" w:hAnsi="Open Sans"/>
-                                  <w:color w:val="404040" w:themeColor="text1" w:themeTint="BF"/>
-                                  <w:sz w:val="20"/>
-                                  <w:szCs w:val="20"/>
-                                </w:rPr>
-                              </w:pPr>
-                              <w:r>
-                                <w:rPr>
-                                  <w:rFonts w:ascii="Open Sans" w:hAnsi="Open Sans"/>
-                                  <w:color w:val="404040" w:themeColor="text1" w:themeTint="BF"/>
-                                  <w:sz w:val="20"/>
-                                  <w:szCs w:val="20"/>
-                                </w:rPr>
-                                <w:t>Austin Culture Club member</w:t>
-                              </w:r>
-                            </w:p>
-                            <w:p>
-                              <w:pPr>
-                                <w:pStyle w:val="ListParagraph"/>
-                                <w:numPr>
-                                  <w:ilvl w:val="0"/>
-                                  <w:numId w:val="1"/>
-                                </w:numPr>
-                                <w:spacing w:after="0" w:line="276" w:lineRule="auto"/>
-                                <w:rPr>
-                                  <w:rFonts w:ascii="Open Sans" w:hAnsi="Open Sans"/>
-                                  <w:color w:val="404040" w:themeColor="text1" w:themeTint="BF"/>
-                                  <w:sz w:val="20"/>
-                                  <w:szCs w:val="20"/>
-                                </w:rPr>
-                              </w:pPr>
-                              <w:r>
-                                <w:rPr>
-                                  <w:rFonts w:ascii="Open Sans" w:hAnsi="Open Sans"/>
-                                  <w:color w:val="404040" w:themeColor="text1" w:themeTint="BF"/>
-                                  <w:sz w:val="20"/>
-                                  <w:szCs w:val="20"/>
-                                </w:rPr>
-                                <w:t>Contribute to knowledge base and documentation</w:t>
-                              </w:r>
-                            </w:p>
-                            <w:p>
-                              <w:pPr>
-                                <w:pStyle w:val="ListParagraph"/>
-                                <w:numPr>
-                                  <w:ilvl w:val="0"/>
-                                  <w:numId w:val="1"/>
-                                </w:numPr>
-                                <w:spacing w:after="0" w:line="276" w:lineRule="auto"/>
-                                <w:rPr>
-                                  <w:rFonts w:ascii="Open Sans" w:hAnsi="Open Sans"/>
-                                  <w:color w:val="404040" w:themeColor="text1" w:themeTint="BF"/>
-                                  <w:sz w:val="20"/>
-                                  <w:szCs w:val="20"/>
-                                </w:rPr>
-                              </w:pPr>
-                              <w:r>
-                                <w:rPr>
-                                  <w:rFonts w:ascii="Open Sans" w:hAnsi="Open Sans"/>
-                                  <w:color w:val="404040" w:themeColor="text1" w:themeTint="BF"/>
-                                  <w:sz w:val="20"/>
-                                  <w:szCs w:val="20"/>
-                                </w:rPr>
-                                <w:t>Utilize Git and GitHub for version control and code reviews</w:t>
-                              </w:r>
-                            </w:p>
-                            <w:p>
-                              <w:pPr>
-                                <w:pStyle w:val="ListParagraph"/>
-                                <w:numPr>
-                                  <w:ilvl w:val="0"/>
-                                  <w:numId w:val="1"/>
-                                </w:numPr>
-                                <w:spacing w:after="0" w:line="276" w:lineRule="auto"/>
-                                <w:rPr>
-                                  <w:rFonts w:ascii="Open Sans" w:hAnsi="Open Sans"/>
-                                  <w:color w:val="404040" w:themeColor="text1" w:themeTint="BF"/>
-                                  <w:sz w:val="20"/>
-                                  <w:szCs w:val="20"/>
-                                </w:rPr>
-                              </w:pPr>
-                              <w:r>
-                                <w:rPr>
-                                  <w:rFonts w:ascii="Open Sans" w:hAnsi="Open Sans"/>
-                                  <w:color w:val="404040" w:themeColor="text1" w:themeTint="BF"/>
-                                  <w:sz w:val="20"/>
-                                  <w:szCs w:val="20"/>
-                                </w:rPr>
-                                <w:t>Create and monitor metrics in DataDog dashboards</w:t>
-                              </w:r>
-                            </w:p>
-                            <w:p>
-                              <w:pPr>
-                                <w:pStyle w:val="ListParagraph"/>
-                                <w:numPr>
-                                  <w:ilvl w:val="0"/>
-                                  <w:numId w:val="1"/>
-                                </w:numPr>
-                                <w:spacing w:after="0" w:line="276" w:lineRule="auto"/>
-                                <w:rPr>
-                                  <w:rFonts w:ascii="Open Sans" w:hAnsi="Open Sans"/>
-                                  <w:color w:val="404040" w:themeColor="text1" w:themeTint="BF"/>
-                                  <w:sz w:val="20"/>
-                                  <w:szCs w:val="20"/>
-                                </w:rPr>
-                              </w:pPr>
-                              <w:r>
-                                <w:rPr>
-                                  <w:rFonts w:ascii="Open Sans" w:hAnsi="Open Sans"/>
-                                  <w:color w:val="404040" w:themeColor="text1" w:themeTint="BF"/>
-                                  <w:sz w:val="20"/>
-                                  <w:szCs w:val="20"/>
-                                </w:rPr>
-                                <w:t>Respond to PagerDuty incidents and internal support channel requests</w:t>
-                              </w:r>
-                            </w:p>
-                            <w:p>
-                              <w:pPr>
-                                <w:spacing w:after="0" w:line="276" w:lineRule="auto"/>
-                                <w:rPr>
-                                  <w:rFonts w:ascii="Open Sans" w:hAnsi="Open Sans" w:cs="Open Sans"/>
-                                  <w:color w:val="404040" w:themeColor="text1" w:themeTint="BF"/>
-                                  <w:sz w:val="20"/>
-                                  <w:szCs w:val="20"/>
-                                </w:rPr>
-                              </w:pPr>
                             </w:p>
                           </w:txbxContent>
                         </wps:txbx>
@@ -1777,6 +1738,275 @@
                             <w:sz w:val="20"/>
                             <w:szCs w:val="20"/>
                           </w:rPr>
+                          <w:t>Create, maintain, and support RESTful APIs in a microservice architecture</w:t>
+                        </w:r>
+                      </w:p>
+                      <w:p>
+                        <w:pPr>
+                          <w:pStyle w:val="ListParagraph"/>
+                          <w:numPr>
+                            <w:ilvl w:val="0"/>
+                            <w:numId w:val="1"/>
+                          </w:numPr>
+                          <w:spacing w:after="0" w:line="276" w:lineRule="auto"/>
+                          <w:rPr>
+                            <w:rFonts w:ascii="Open Sans" w:hAnsi="Open Sans"/>
+                            <w:color w:val="404040" w:themeColor="text1" w:themeTint="BF"/>
+                            <w:sz w:val="20"/>
+                            <w:szCs w:val="20"/>
+                          </w:rPr>
+                        </w:pPr>
+                        <w:r>
+                          <w:rPr>
+                            <w:rFonts w:ascii="Open Sans" w:hAnsi="Open Sans"/>
+                            <w:color w:val="404040" w:themeColor="text1" w:themeTint="BF"/>
+                            <w:sz w:val="20"/>
+                            <w:szCs w:val="20"/>
+                          </w:rPr>
+                          <w:t>Utilize Git and GitHub for version control and code reviews</w:t>
+                        </w:r>
+                      </w:p>
+                      <w:p>
+                        <w:pPr>
+                          <w:pStyle w:val="ListParagraph"/>
+                          <w:numPr>
+                            <w:ilvl w:val="0"/>
+                            <w:numId w:val="1"/>
+                          </w:numPr>
+                          <w:spacing w:after="0" w:line="276" w:lineRule="auto"/>
+                          <w:rPr>
+                            <w:rFonts w:ascii="Open Sans" w:hAnsi="Open Sans"/>
+                            <w:color w:val="404040" w:themeColor="text1" w:themeTint="BF"/>
+                            <w:sz w:val="20"/>
+                            <w:szCs w:val="20"/>
+                          </w:rPr>
+                        </w:pPr>
+                        <w:r>
+                          <w:rPr>
+                            <w:rFonts w:ascii="Open Sans" w:hAnsi="Open Sans"/>
+                            <w:color w:val="404040" w:themeColor="text1" w:themeTint="BF"/>
+                            <w:sz w:val="20"/>
+                            <w:szCs w:val="20"/>
+                          </w:rPr>
+                          <w:t>Austin Culture Club president</w:t>
+                        </w:r>
+                      </w:p>
+                      <w:p>
+                        <w:pPr>
+                          <w:pStyle w:val="ListParagraph"/>
+                          <w:numPr>
+                            <w:ilvl w:val="0"/>
+                            <w:numId w:val="1"/>
+                          </w:numPr>
+                          <w:spacing w:after="0" w:line="276" w:lineRule="auto"/>
+                          <w:rPr>
+                            <w:rFonts w:ascii="Open Sans" w:hAnsi="Open Sans"/>
+                            <w:color w:val="404040" w:themeColor="text1" w:themeTint="BF"/>
+                            <w:sz w:val="20"/>
+                            <w:szCs w:val="20"/>
+                          </w:rPr>
+                        </w:pPr>
+                        <w:r>
+                          <w:rPr>
+                            <w:rFonts w:ascii="Open Sans" w:hAnsi="Open Sans"/>
+                            <w:color w:val="404040" w:themeColor="text1" w:themeTint="BF"/>
+                            <w:sz w:val="20"/>
+                            <w:szCs w:val="20"/>
+                          </w:rPr>
+                          <w:t xml:space="preserve">Monitor services with DataDog and </w:t>
+                        </w:r>
+                        <w:r>
+                          <w:rPr>
+                            <w:rFonts w:ascii="Open Sans" w:hAnsi="Open Sans"/>
+                            <w:color w:val="404040" w:themeColor="text1" w:themeTint="BF"/>
+                            <w:sz w:val="20"/>
+                            <w:szCs w:val="20"/>
+                          </w:rPr>
+                          <w:t>PagerDuty</w:t>
+                        </w:r>
+                      </w:p>
+                      <w:p>
+                        <w:pPr>
+                          <w:pStyle w:val="ListParagraph"/>
+                          <w:numPr>
+                            <w:ilvl w:val="0"/>
+                            <w:numId w:val="1"/>
+                          </w:numPr>
+                          <w:spacing w:after="0" w:line="276" w:lineRule="auto"/>
+                          <w:rPr>
+                            <w:rFonts w:ascii="Open Sans" w:hAnsi="Open Sans"/>
+                            <w:color w:val="404040" w:themeColor="text1" w:themeTint="BF"/>
+                            <w:sz w:val="20"/>
+                            <w:szCs w:val="20"/>
+                          </w:rPr>
+                        </w:pPr>
+                        <w:r>
+                          <w:rPr>
+                            <w:rFonts w:ascii="Open Sans" w:hAnsi="Open Sans"/>
+                            <w:color w:val="404040" w:themeColor="text1" w:themeTint="BF"/>
+                            <w:sz w:val="20"/>
+                            <w:szCs w:val="20"/>
+                          </w:rPr>
+                          <w:t>Contribute to knowledge base and documentation</w:t>
+                        </w:r>
+                        <w:r>
+                          <w:rPr>
+                            <w:rFonts w:ascii="Open Sans" w:hAnsi="Open Sans"/>
+                            <w:color w:val="404040" w:themeColor="text1" w:themeTint="BF"/>
+                            <w:sz w:val="20"/>
+                            <w:szCs w:val="20"/>
+                          </w:rPr>
+                          <w:t xml:space="preserve"> </w:t>
+                        </w:r>
+                      </w:p>
+                      <w:p>
+                        <w:pPr>
+                          <w:pStyle w:val="ListParagraph"/>
+                          <w:numPr>
+                            <w:ilvl w:val="0"/>
+                            <w:numId w:val="1"/>
+                          </w:numPr>
+                          <w:spacing w:after="0" w:line="276" w:lineRule="auto"/>
+                          <w:rPr>
+                            <w:rFonts w:ascii="Open Sans" w:hAnsi="Open Sans"/>
+                            <w:color w:val="404040" w:themeColor="text1" w:themeTint="BF"/>
+                            <w:sz w:val="20"/>
+                            <w:szCs w:val="20"/>
+                          </w:rPr>
+                        </w:pPr>
+                        <w:r>
+                          <w:rPr>
+                            <w:rFonts w:ascii="Open Sans" w:hAnsi="Open Sans"/>
+                            <w:color w:val="404040" w:themeColor="text1" w:themeTint="BF"/>
+                            <w:sz w:val="20"/>
+                            <w:szCs w:val="20"/>
+                          </w:rPr>
+                          <w:t>Ship code in CI/CD workflow</w:t>
+                        </w:r>
+                      </w:p>
+                      <w:p>
+                        <w:pPr>
+                          <w:spacing w:after="0" w:line="276" w:lineRule="auto"/>
+                          <w:rPr>
+                            <w:rFonts w:ascii="Open Sans" w:hAnsi="Open Sans"/>
+                            <w:color w:val="404040" w:themeColor="text1" w:themeTint="BF"/>
+                            <w:sz w:val="20"/>
+                            <w:szCs w:val="20"/>
+                          </w:rPr>
+                        </w:pPr>
+                        <w:r>
+                          <w:rPr>
+                            <w:rFonts w:ascii="Open Sans" w:hAnsi="Open Sans"/>
+                            <w:color w:val="404040" w:themeColor="text1" w:themeTint="BF"/>
+                            <w:sz w:val="20"/>
+                            <w:szCs w:val="20"/>
+                          </w:rPr>
+                          <w:t>Core Services</w:t>
+                        </w:r>
+                      </w:p>
+                      <w:p>
+                        <w:pPr>
+                          <w:pStyle w:val="ListParagraph"/>
+                          <w:numPr>
+                            <w:ilvl w:val="0"/>
+                            <w:numId w:val="1"/>
+                          </w:numPr>
+                          <w:spacing w:after="0" w:line="276" w:lineRule="auto"/>
+                          <w:rPr>
+                            <w:rFonts w:ascii="Open Sans" w:hAnsi="Open Sans"/>
+                            <w:color w:val="404040" w:themeColor="text1" w:themeTint="BF"/>
+                            <w:sz w:val="20"/>
+                            <w:szCs w:val="20"/>
+                          </w:rPr>
+                        </w:pPr>
+                        <w:r>
+                          <w:rPr>
+                            <w:rFonts w:ascii="Open Sans" w:hAnsi="Open Sans"/>
+                            <w:color w:val="404040" w:themeColor="text1" w:themeTint="BF"/>
+                            <w:sz w:val="20"/>
+                            <w:szCs w:val="20"/>
+                          </w:rPr>
+                          <w:t>Asset management</w:t>
+                        </w:r>
+                        <w:r>
+                          <w:rPr>
+                            <w:rFonts w:ascii="Open Sans" w:hAnsi="Open Sans"/>
+                            <w:color w:val="404040" w:themeColor="text1" w:themeTint="BF"/>
+                            <w:sz w:val="20"/>
+                            <w:szCs w:val="20"/>
+                          </w:rPr>
+                          <w:t xml:space="preserve"> and data ingestion backend services</w:t>
+                        </w:r>
+                      </w:p>
+                      <w:p>
+                        <w:pPr>
+                          <w:pStyle w:val="ListParagraph"/>
+                          <w:numPr>
+                            <w:ilvl w:val="0"/>
+                            <w:numId w:val="1"/>
+                          </w:numPr>
+                          <w:spacing w:after="0" w:line="276" w:lineRule="auto"/>
+                          <w:rPr>
+                            <w:rFonts w:ascii="Open Sans" w:hAnsi="Open Sans"/>
+                            <w:color w:val="404040" w:themeColor="text1" w:themeTint="BF"/>
+                            <w:sz w:val="20"/>
+                            <w:szCs w:val="20"/>
+                          </w:rPr>
+                        </w:pPr>
+                        <w:r>
+                          <w:rPr>
+                            <w:rFonts w:ascii="Open Sans" w:hAnsi="Open Sans"/>
+                            <w:color w:val="404040" w:themeColor="text1" w:themeTint="BF"/>
+                            <w:sz w:val="20"/>
+                            <w:szCs w:val="20"/>
+                          </w:rPr>
+                          <w:t>Work closely with UI to produce Asset UI feature</w:t>
+                        </w:r>
+                        <w:bookmarkStart w:id="1" w:name="_GoBack"/>
+                        <w:bookmarkEnd w:id="1"/>
+                      </w:p>
+                      <w:p>
+                        <w:pPr>
+                          <w:spacing w:after="0" w:line="276" w:lineRule="auto"/>
+                          <w:rPr>
+                            <w:rFonts w:ascii="Open Sans" w:hAnsi="Open Sans"/>
+                            <w:color w:val="404040" w:themeColor="text1" w:themeTint="BF"/>
+                            <w:sz w:val="20"/>
+                            <w:szCs w:val="20"/>
+                          </w:rPr>
+                        </w:pPr>
+                        <w:r>
+                          <w:rPr>
+                            <w:rFonts w:ascii="Open Sans" w:hAnsi="Open Sans"/>
+                            <w:color w:val="404040" w:themeColor="text1" w:themeTint="BF"/>
+                            <w:sz w:val="20"/>
+                            <w:szCs w:val="20"/>
+                          </w:rPr>
+                          <w:t>Platform Services</w:t>
+                        </w:r>
+                      </w:p>
+                      <w:p>
+                        <w:pPr>
+                          <w:pStyle w:val="ListParagraph"/>
+                          <w:numPr>
+                            <w:ilvl w:val="0"/>
+                            <w:numId w:val="1"/>
+                          </w:numPr>
+                          <w:spacing w:after="0" w:line="276" w:lineRule="auto"/>
+                          <w:rPr>
+                            <w:rFonts w:ascii="Open Sans" w:hAnsi="Open Sans"/>
+                            <w:color w:val="404040" w:themeColor="text1" w:themeTint="BF"/>
+                            <w:sz w:val="20"/>
+                            <w:szCs w:val="20"/>
+                          </w:rPr>
+                        </w:pPr>
+                        <w:r>
+                          <w:rPr>
+                            <w:rFonts w:ascii="Open Sans" w:hAnsi="Open Sans"/>
+                            <w:color w:val="404040" w:themeColor="text1" w:themeTint="BF"/>
+                            <w:sz w:val="20"/>
+                            <w:szCs w:val="20"/>
+                          </w:rPr>
                           <w:t>L</w:t>
                         </w:r>
                         <w:r>
@@ -2086,25 +2316,7 @@
                             <w:sz w:val="20"/>
                             <w:szCs w:val="20"/>
                           </w:rPr>
-                          <w:t xml:space="preserve">Design, </w:t>
-                        </w:r>
-                        <w:r>
-                          <w:rPr>
-                            <w:rFonts w:ascii="Open Sans" w:hAnsi="Open Sans"/>
-                            <w:color w:val="404040" w:themeColor="text1" w:themeTint="BF"/>
-                            <w:sz w:val="20"/>
-                            <w:szCs w:val="20"/>
-                          </w:rPr>
-                          <w:t>i</w:t>
-                        </w:r>
-                        <w:r>
-                          <w:rPr>
-                            <w:rFonts w:ascii="Open Sans" w:hAnsi="Open Sans"/>
-                            <w:color w:val="404040" w:themeColor="text1" w:themeTint="BF"/>
-                            <w:sz w:val="20"/>
-                            <w:szCs w:val="20"/>
-                          </w:rPr>
-                          <w:t xml:space="preserve">mplement code for account </w:t>
+                          <w:t xml:space="preserve">Account </w:t>
                         </w:r>
                         <w:r>
                           <w:rPr>
@@ -2122,296 +2334,8 @@
                             <w:sz w:val="20"/>
                             <w:szCs w:val="20"/>
                           </w:rPr>
-                          <w:t>, telemetry, and notifications</w:t>
+                          <w:t>, telemetry, and notification services</w:t>
                         </w:r>
-                      </w:p>
-                      <w:p>
-                        <w:pPr>
-                          <w:pStyle w:val="ListParagraph"/>
-                          <w:numPr>
-                            <w:ilvl w:val="0"/>
-                            <w:numId w:val="1"/>
-                          </w:numPr>
-                          <w:spacing w:after="0" w:line="276" w:lineRule="auto"/>
-                          <w:rPr>
-                            <w:rFonts w:ascii="Open Sans" w:hAnsi="Open Sans"/>
-                            <w:color w:val="404040" w:themeColor="text1" w:themeTint="BF"/>
-                            <w:sz w:val="20"/>
-                            <w:szCs w:val="20"/>
-                          </w:rPr>
-                        </w:pPr>
-                        <w:r>
-                          <w:rPr>
-                            <w:rFonts w:ascii="Open Sans" w:hAnsi="Open Sans"/>
-                            <w:color w:val="404040" w:themeColor="text1" w:themeTint="BF"/>
-                            <w:sz w:val="20"/>
-                            <w:szCs w:val="20"/>
-                          </w:rPr>
-                          <w:t xml:space="preserve">Create, maintain, and support RESTful APIs </w:t>
-                        </w:r>
-                        <w:r>
-                          <w:rPr>
-                            <w:rFonts w:ascii="Open Sans" w:hAnsi="Open Sans"/>
-                            <w:color w:val="404040" w:themeColor="text1" w:themeTint="BF"/>
-                            <w:sz w:val="20"/>
-                            <w:szCs w:val="20"/>
-                          </w:rPr>
-                          <w:t>in a</w:t>
-                        </w:r>
-                        <w:r>
-                          <w:rPr>
-                            <w:rFonts w:ascii="Open Sans" w:hAnsi="Open Sans"/>
-                            <w:color w:val="404040" w:themeColor="text1" w:themeTint="BF"/>
-                            <w:sz w:val="20"/>
-                            <w:szCs w:val="20"/>
-                          </w:rPr>
-                          <w:t xml:space="preserve"> microservice architecture</w:t>
-                        </w:r>
-                      </w:p>
-                      <w:p>
-                        <w:pPr>
-                          <w:pStyle w:val="ListParagraph"/>
-                          <w:numPr>
-                            <w:ilvl w:val="0"/>
-                            <w:numId w:val="1"/>
-                          </w:numPr>
-                          <w:spacing w:after="0" w:line="276" w:lineRule="auto"/>
-                          <w:rPr>
-                            <w:rFonts w:ascii="Open Sans" w:hAnsi="Open Sans"/>
-                            <w:color w:val="404040" w:themeColor="text1" w:themeTint="BF"/>
-                            <w:sz w:val="20"/>
-                            <w:szCs w:val="20"/>
-                          </w:rPr>
-                        </w:pPr>
-                        <w:r>
-                          <w:rPr>
-                            <w:rFonts w:ascii="Open Sans" w:hAnsi="Open Sans"/>
-                            <w:color w:val="404040" w:themeColor="text1" w:themeTint="BF"/>
-                            <w:sz w:val="20"/>
-                            <w:szCs w:val="20"/>
-                          </w:rPr>
-                          <w:t>Mitigate anomalies for accounts and ensure proper feature enablement</w:t>
-                        </w:r>
-                      </w:p>
-                      <w:p>
-                        <w:pPr>
-                          <w:pStyle w:val="ListParagraph"/>
-                          <w:numPr>
-                            <w:ilvl w:val="0"/>
-                            <w:numId w:val="1"/>
-                          </w:numPr>
-                          <w:spacing w:after="0" w:line="276" w:lineRule="auto"/>
-                          <w:rPr>
-                            <w:rFonts w:ascii="Open Sans" w:hAnsi="Open Sans"/>
-                            <w:color w:val="404040" w:themeColor="text1" w:themeTint="BF"/>
-                            <w:sz w:val="20"/>
-                            <w:szCs w:val="20"/>
-                          </w:rPr>
-                        </w:pPr>
-                        <w:r>
-                          <w:rPr>
-                            <w:rFonts w:ascii="Open Sans" w:hAnsi="Open Sans"/>
-                            <w:color w:val="404040" w:themeColor="text1" w:themeTint="BF"/>
-                            <w:sz w:val="20"/>
-                            <w:szCs w:val="20"/>
-                          </w:rPr>
-                          <w:t>Ship code in CI/CD workflow</w:t>
-                        </w:r>
-                      </w:p>
-                      <w:p>
-                        <w:pPr>
-                          <w:pStyle w:val="ListParagraph"/>
-                          <w:numPr>
-                            <w:ilvl w:val="0"/>
-                            <w:numId w:val="1"/>
-                          </w:numPr>
-                          <w:spacing w:after="0" w:line="276" w:lineRule="auto"/>
-                          <w:rPr>
-                            <w:rFonts w:ascii="Open Sans" w:hAnsi="Open Sans"/>
-                            <w:color w:val="404040" w:themeColor="text1" w:themeTint="BF"/>
-                            <w:sz w:val="20"/>
-                            <w:szCs w:val="20"/>
-                          </w:rPr>
-                        </w:pPr>
-                        <w:r>
-                          <w:rPr>
-                            <w:rFonts w:ascii="Open Sans" w:hAnsi="Open Sans"/>
-                            <w:color w:val="404040" w:themeColor="text1" w:themeTint="BF"/>
-                            <w:sz w:val="20"/>
-                            <w:szCs w:val="20"/>
-                          </w:rPr>
-                          <w:t>Sustain TDD by writing Erlang EUnit- and Common-Tests</w:t>
-                        </w:r>
-                      </w:p>
-                      <w:p>
-                        <w:pPr>
-                          <w:pStyle w:val="ListParagraph"/>
-                          <w:numPr>
-                            <w:ilvl w:val="0"/>
-                            <w:numId w:val="1"/>
-                          </w:numPr>
-                          <w:spacing w:after="0" w:line="276" w:lineRule="auto"/>
-                          <w:rPr>
-                            <w:rFonts w:ascii="Open Sans" w:hAnsi="Open Sans"/>
-                            <w:color w:val="404040" w:themeColor="text1" w:themeTint="BF"/>
-                            <w:sz w:val="20"/>
-                            <w:szCs w:val="20"/>
-                          </w:rPr>
-                        </w:pPr>
-                        <w:r>
-                          <w:rPr>
-                            <w:rFonts w:ascii="Open Sans" w:hAnsi="Open Sans"/>
-                            <w:color w:val="404040" w:themeColor="text1" w:themeTint="BF"/>
-                            <w:sz w:val="20"/>
-                            <w:szCs w:val="20"/>
-                          </w:rPr>
-                          <w:t>Collaborate</w:t>
-                        </w:r>
-                        <w:r>
-                          <w:rPr>
-                            <w:rFonts w:ascii="Open Sans" w:hAnsi="Open Sans"/>
-                            <w:color w:val="404040" w:themeColor="text1" w:themeTint="BF"/>
-                            <w:sz w:val="20"/>
-                            <w:szCs w:val="20"/>
-                          </w:rPr>
-                          <w:t xml:space="preserve"> on an internationally distributed team of engineers</w:t>
-                        </w:r>
-                      </w:p>
-                      <w:p>
-                        <w:pPr>
-                          <w:pStyle w:val="ListParagraph"/>
-                          <w:numPr>
-                            <w:ilvl w:val="0"/>
-                            <w:numId w:val="1"/>
-                          </w:numPr>
-                          <w:spacing w:after="0" w:line="276" w:lineRule="auto"/>
-                          <w:rPr>
-                            <w:rFonts w:ascii="Open Sans" w:hAnsi="Open Sans"/>
-                            <w:color w:val="404040" w:themeColor="text1" w:themeTint="BF"/>
-                            <w:sz w:val="20"/>
-                            <w:szCs w:val="20"/>
-                          </w:rPr>
-                        </w:pPr>
-                        <w:r>
-                          <w:rPr>
-                            <w:rFonts w:ascii="Open Sans" w:hAnsi="Open Sans"/>
-                            <w:color w:val="404040" w:themeColor="text1" w:themeTint="BF"/>
-                            <w:sz w:val="20"/>
-                            <w:szCs w:val="20"/>
-                          </w:rPr>
-                          <w:t>Austin Culture Club member</w:t>
-                        </w:r>
-                      </w:p>
-                      <w:p>
-                        <w:pPr>
-                          <w:pStyle w:val="ListParagraph"/>
-                          <w:numPr>
-                            <w:ilvl w:val="0"/>
-                            <w:numId w:val="1"/>
-                          </w:numPr>
-                          <w:spacing w:after="0" w:line="276" w:lineRule="auto"/>
-                          <w:rPr>
-                            <w:rFonts w:ascii="Open Sans" w:hAnsi="Open Sans"/>
-                            <w:color w:val="404040" w:themeColor="text1" w:themeTint="BF"/>
-                            <w:sz w:val="20"/>
-                            <w:szCs w:val="20"/>
-                          </w:rPr>
-                        </w:pPr>
-                        <w:r>
-                          <w:rPr>
-                            <w:rFonts w:ascii="Open Sans" w:hAnsi="Open Sans"/>
-                            <w:color w:val="404040" w:themeColor="text1" w:themeTint="BF"/>
-                            <w:sz w:val="20"/>
-                            <w:szCs w:val="20"/>
-                          </w:rPr>
-                          <w:t>Contribute to knowledge base and documentation</w:t>
-                        </w:r>
-                      </w:p>
-                      <w:p>
-                        <w:pPr>
-                          <w:pStyle w:val="ListParagraph"/>
-                          <w:numPr>
-                            <w:ilvl w:val="0"/>
-                            <w:numId w:val="1"/>
-                          </w:numPr>
-                          <w:spacing w:after="0" w:line="276" w:lineRule="auto"/>
-                          <w:rPr>
-                            <w:rFonts w:ascii="Open Sans" w:hAnsi="Open Sans"/>
-                            <w:color w:val="404040" w:themeColor="text1" w:themeTint="BF"/>
-                            <w:sz w:val="20"/>
-                            <w:szCs w:val="20"/>
-                          </w:rPr>
-                        </w:pPr>
-                        <w:r>
-                          <w:rPr>
-                            <w:rFonts w:ascii="Open Sans" w:hAnsi="Open Sans"/>
-                            <w:color w:val="404040" w:themeColor="text1" w:themeTint="BF"/>
-                            <w:sz w:val="20"/>
-                            <w:szCs w:val="20"/>
-                          </w:rPr>
-                          <w:t>Utilize Git and GitHub for version control and code reviews</w:t>
-                        </w:r>
-                      </w:p>
-                      <w:p>
-                        <w:pPr>
-                          <w:pStyle w:val="ListParagraph"/>
-                          <w:numPr>
-                            <w:ilvl w:val="0"/>
-                            <w:numId w:val="1"/>
-                          </w:numPr>
-                          <w:spacing w:after="0" w:line="276" w:lineRule="auto"/>
-                          <w:rPr>
-                            <w:rFonts w:ascii="Open Sans" w:hAnsi="Open Sans"/>
-                            <w:color w:val="404040" w:themeColor="text1" w:themeTint="BF"/>
-                            <w:sz w:val="20"/>
-                            <w:szCs w:val="20"/>
-                          </w:rPr>
-                        </w:pPr>
-                        <w:r>
-                          <w:rPr>
-                            <w:rFonts w:ascii="Open Sans" w:hAnsi="Open Sans"/>
-                            <w:color w:val="404040" w:themeColor="text1" w:themeTint="BF"/>
-                            <w:sz w:val="20"/>
-                            <w:szCs w:val="20"/>
-                          </w:rPr>
-                          <w:t>Create and monitor metrics in DataDog dashboards</w:t>
-                        </w:r>
-                      </w:p>
-                      <w:p>
-                        <w:pPr>
-                          <w:pStyle w:val="ListParagraph"/>
-                          <w:numPr>
-                            <w:ilvl w:val="0"/>
-                            <w:numId w:val="1"/>
-                          </w:numPr>
-                          <w:spacing w:after="0" w:line="276" w:lineRule="auto"/>
-                          <w:rPr>
-                            <w:rFonts w:ascii="Open Sans" w:hAnsi="Open Sans"/>
-                            <w:color w:val="404040" w:themeColor="text1" w:themeTint="BF"/>
-                            <w:sz w:val="20"/>
-                            <w:szCs w:val="20"/>
-                          </w:rPr>
-                        </w:pPr>
-                        <w:r>
-                          <w:rPr>
-                            <w:rFonts w:ascii="Open Sans" w:hAnsi="Open Sans"/>
-                            <w:color w:val="404040" w:themeColor="text1" w:themeTint="BF"/>
-                            <w:sz w:val="20"/>
-                            <w:szCs w:val="20"/>
-                          </w:rPr>
-                          <w:t>Respond to PagerDuty incidents and internal support channel requests</w:t>
-                        </w:r>
-                      </w:p>
-                      <w:p>
-                        <w:pPr>
-                          <w:spacing w:after="0" w:line="276" w:lineRule="auto"/>
-                          <w:rPr>
-                            <w:rFonts w:ascii="Open Sans" w:hAnsi="Open Sans" w:cs="Open Sans"/>
-                            <w:color w:val="404040" w:themeColor="text1" w:themeTint="BF"/>
-                            <w:sz w:val="20"/>
-                            <w:szCs w:val="20"/>
-                          </w:rPr>
-                        </w:pPr>
                       </w:p>
                     </w:txbxContent>
                   </v:textbox>
@@ -11246,7 +11170,7 @@
         <v:path o:extrusionok="f" gradientshapeok="t" o:connecttype="rect"/>
         <o:lock v:ext="edit" aspectratio="t"/>
       </v:shapetype>
-      <v:shape id="_x0000_i1029" type="#_x0000_t75" style="width:1238.4pt;height:912.2pt;visibility:visible;mso-wrap-style:square" o:bullet="t">
+      <v:shape id="_x0000_i1031" type="#_x0000_t75" style="width:1238.4pt;height:912.2pt;visibility:visible;mso-wrap-style:square" o:bullet="t">
         <v:imagedata r:id="rId1" o:title=""/>
       </v:shape>
     </w:pict>
@@ -13721,7 +13645,7 @@
 </file>
 
 <file path=customXml/itemProps1.xml><?xml version="1.0" encoding="utf-8"?>
-<ds:datastoreItem xmlns:ds="http://schemas.openxmlformats.org/officeDocument/2006/customXml" ds:itemID="{4037525E-DF23-484A-BDE9-5AEBB38A2222}">
+<ds:datastoreItem xmlns:ds="http://schemas.openxmlformats.org/officeDocument/2006/customXml" ds:itemID="{B63907BC-E26A-5D4C-A3AC-3451139276FC}">
   <ds:schemaRefs>
     <ds:schemaRef ds:uri="http://schemas.openxmlformats.org/officeDocument/2006/bibliography"/>
   </ds:schemaRefs>

</xml_diff>